<commit_message>
feat: Add progress #18 'clock app'
</commit_message>
<xml_diff>
--- a/personal_statements/Auth0/letter.docx
+++ b/personal_statements/Auth0/letter.docx
@@ -6,42 +6,68 @@
       <w:pPr>
         <w:pStyle w:val="NormalWeb"/>
         <w:spacing w:before="0" w:beforeAutospacing="0" w:after="0" w:afterAutospacing="0"/>
-      </w:pPr>
-      <w:r>
-        <w:rPr>
-          <w:rFonts w:ascii="Arial" w:hAnsi="Arial" w:cs="Arial"/>
-          <w:color w:val="000000"/>
-          <w:sz w:val="20"/>
-          <w:szCs w:val="20"/>
-        </w:rPr>
-        <w:t>February 1</w:t>
-      </w:r>
-      <w:r>
-        <w:rPr>
-          <w:rFonts w:ascii="Arial" w:hAnsi="Arial" w:cs="Arial"/>
-          <w:color w:val="000000"/>
-          <w:sz w:val="12"/>
-          <w:szCs w:val="12"/>
+        <w:rPr>
+          <w:rFonts w:ascii="Arial" w:hAnsi="Arial" w:cs="Arial"/>
+          <w:sz w:val="20"/>
+          <w:szCs w:val="20"/>
+        </w:rPr>
+      </w:pPr>
+      <w:r>
+        <w:rPr>
+          <w:rFonts w:ascii="Arial" w:hAnsi="Arial" w:cs="Arial"/>
+          <w:color w:val="000000"/>
+          <w:sz w:val="20"/>
+          <w:szCs w:val="20"/>
+        </w:rPr>
+        <w:t xml:space="preserve">February </w:t>
+      </w:r>
+      <w:r>
+        <w:rPr>
+          <w:rFonts w:ascii="Arial" w:hAnsi="Arial" w:cs="Arial"/>
+          <w:color w:val="000000"/>
+          <w:sz w:val="20"/>
+          <w:szCs w:val="20"/>
+        </w:rPr>
+        <w:t>2</w:t>
+      </w:r>
+      <w:r>
+        <w:rPr>
+          <w:rFonts w:ascii="Arial" w:hAnsi="Arial" w:cs="Arial"/>
+          <w:color w:val="000000"/>
+          <w:sz w:val="20"/>
+          <w:szCs w:val="20"/>
           <w:vertAlign w:val="superscript"/>
         </w:rPr>
-        <w:t>st</w:t>
-      </w:r>
-      <w:proofErr w:type="gramStart"/>
-      <w:r>
-        <w:rPr>
-          <w:rFonts w:ascii="Arial" w:hAnsi="Arial" w:cs="Arial"/>
-          <w:color w:val="000000"/>
-          <w:sz w:val="20"/>
-          <w:szCs w:val="20"/>
-        </w:rPr>
-        <w:t xml:space="preserve"> 2021</w:t>
-      </w:r>
-      <w:proofErr w:type="gramEnd"/>
-    </w:p>
-    <w:p>
-      <w:pPr>
-        <w:pStyle w:val="NormalWeb"/>
-        <w:spacing w:before="0" w:beforeAutospacing="0" w:after="0" w:afterAutospacing="0"/>
+        <w:t>nd</w:t>
+      </w:r>
+      <w:r>
+        <w:rPr>
+          <w:rFonts w:ascii="Arial" w:hAnsi="Arial" w:cs="Arial"/>
+          <w:color w:val="000000"/>
+          <w:sz w:val="20"/>
+          <w:szCs w:val="20"/>
+        </w:rPr>
+        <w:t xml:space="preserve"> </w:t>
+      </w:r>
+      <w:r>
+        <w:rPr>
+          <w:rFonts w:ascii="Arial" w:hAnsi="Arial" w:cs="Arial"/>
+          <w:color w:val="000000"/>
+          <w:sz w:val="20"/>
+          <w:szCs w:val="20"/>
+        </w:rPr>
+        <w:t>2021</w:t>
+      </w:r>
+    </w:p>
+    <w:p>
+      <w:pPr>
+        <w:pStyle w:val="NormalWeb"/>
+        <w:spacing w:before="0" w:beforeAutospacing="0" w:after="0" w:afterAutospacing="0"/>
+        <w:rPr>
+          <w:rFonts w:ascii="Arial" w:hAnsi="Arial" w:cs="Arial"/>
+          <w:sz w:val="20"/>
+          <w:szCs w:val="20"/>
+        </w:rPr>
       </w:pPr>
       <w:r>
         <w:rPr>
@@ -57,21 +83,31 @@
       <w:pPr>
         <w:pStyle w:val="NormalWeb"/>
         <w:spacing w:before="0" w:beforeAutospacing="0" w:after="0" w:afterAutospacing="0"/>
-      </w:pPr>
-      <w:r>
-        <w:rPr>
-          <w:rFonts w:ascii="Arial" w:hAnsi="Arial" w:cs="Arial"/>
-          <w:color w:val="000000"/>
-          <w:sz w:val="20"/>
-          <w:szCs w:val="20"/>
-        </w:rPr>
-        <w:t>Clio</w:t>
-      </w:r>
-    </w:p>
-    <w:p>
-      <w:pPr>
-        <w:pStyle w:val="NormalWeb"/>
-        <w:spacing w:before="0" w:beforeAutospacing="0" w:after="0" w:afterAutospacing="0"/>
+        <w:rPr>
+          <w:rFonts w:ascii="Arial" w:hAnsi="Arial" w:cs="Arial"/>
+          <w:sz w:val="20"/>
+          <w:szCs w:val="20"/>
+        </w:rPr>
+      </w:pPr>
+      <w:r>
+        <w:rPr>
+          <w:rFonts w:ascii="Arial" w:hAnsi="Arial" w:cs="Arial"/>
+          <w:color w:val="000000"/>
+          <w:sz w:val="20"/>
+          <w:szCs w:val="20"/>
+        </w:rPr>
+        <w:t>Auth0</w:t>
+      </w:r>
+    </w:p>
+    <w:p>
+      <w:pPr>
+        <w:pStyle w:val="NormalWeb"/>
+        <w:spacing w:before="0" w:beforeAutospacing="0" w:after="0" w:afterAutospacing="0"/>
+        <w:rPr>
+          <w:rFonts w:ascii="Arial" w:hAnsi="Arial" w:cs="Arial"/>
+          <w:sz w:val="20"/>
+          <w:szCs w:val="20"/>
+        </w:rPr>
       </w:pPr>
       <w:r>
         <w:rPr>
@@ -88,6 +124,11 @@
       <w:pPr>
         <w:pStyle w:val="NormalWeb"/>
         <w:spacing w:before="0" w:beforeAutospacing="0" w:after="0" w:afterAutospacing="0"/>
+        <w:rPr>
+          <w:rFonts w:ascii="Arial" w:hAnsi="Arial" w:cs="Arial"/>
+          <w:sz w:val="20"/>
+          <w:szCs w:val="20"/>
+        </w:rPr>
       </w:pPr>
       <w:r>
         <w:rPr>
@@ -104,6 +145,11 @@
       <w:pPr>
         <w:pStyle w:val="NormalWeb"/>
         <w:spacing w:before="0" w:beforeAutospacing="0" w:after="0" w:afterAutospacing="0"/>
+        <w:rPr>
+          <w:rFonts w:ascii="Arial" w:hAnsi="Arial" w:cs="Arial"/>
+          <w:sz w:val="20"/>
+          <w:szCs w:val="20"/>
+        </w:rPr>
       </w:pPr>
       <w:r>
         <w:rPr>
@@ -120,6 +166,11 @@
       <w:pPr>
         <w:pStyle w:val="NormalWeb"/>
         <w:spacing w:before="0" w:beforeAutospacing="0" w:after="0" w:afterAutospacing="0"/>
+        <w:rPr>
+          <w:rFonts w:ascii="Arial" w:hAnsi="Arial" w:cs="Arial"/>
+          <w:sz w:val="20"/>
+          <w:szCs w:val="20"/>
+        </w:rPr>
       </w:pPr>
       <w:r>
         <w:rPr>
@@ -135,7 +186,15 @@
     <w:p>
       <w:pPr>
         <w:pStyle w:val="NormalWeb"/>
+        <w:tabs>
+          <w:tab w:val="left" w:pos="2420"/>
+        </w:tabs>
         <w:spacing w:before="0" w:beforeAutospacing="0" w:after="240" w:afterAutospacing="0"/>
+        <w:rPr>
+          <w:rFonts w:ascii="Arial" w:hAnsi="Arial" w:cs="Arial"/>
+          <w:sz w:val="20"/>
+          <w:szCs w:val="20"/>
+        </w:rPr>
       </w:pPr>
       <w:r>
         <w:rPr>
@@ -146,11 +205,25 @@
         </w:rPr>
         <w:t> </w:t>
       </w:r>
-    </w:p>
-    <w:p>
-      <w:pPr>
-        <w:pStyle w:val="NormalWeb"/>
-        <w:spacing w:before="0" w:beforeAutospacing="0" w:after="0" w:afterAutospacing="0"/>
+      <w:r>
+        <w:rPr>
+          <w:rFonts w:ascii="Arial" w:hAnsi="Arial" w:cs="Arial"/>
+          <w:color w:val="000000"/>
+          <w:sz w:val="20"/>
+          <w:szCs w:val="20"/>
+        </w:rPr>
+        <w:tab/>
+      </w:r>
+    </w:p>
+    <w:p>
+      <w:pPr>
+        <w:pStyle w:val="NormalWeb"/>
+        <w:spacing w:before="0" w:beforeAutospacing="0" w:after="0" w:afterAutospacing="0"/>
+        <w:rPr>
+          <w:rFonts w:ascii="Arial" w:hAnsi="Arial" w:cs="Arial"/>
+          <w:sz w:val="20"/>
+          <w:szCs w:val="20"/>
+        </w:rPr>
       </w:pPr>
       <w:r>
         <w:rPr>
@@ -166,6 +239,11 @@
       <w:pPr>
         <w:pStyle w:val="NormalWeb"/>
         <w:spacing w:before="0" w:beforeAutospacing="0" w:after="0" w:afterAutospacing="0"/>
+        <w:rPr>
+          <w:rFonts w:ascii="Arial" w:hAnsi="Arial" w:cs="Arial"/>
+          <w:sz w:val="20"/>
+          <w:szCs w:val="20"/>
+        </w:rPr>
       </w:pPr>
       <w:r>
         <w:rPr>
@@ -179,23 +257,81 @@
     </w:p>
     <w:p>
       <w:pPr>
-        <w:pStyle w:val="NormalWeb"/>
-        <w:spacing w:before="0" w:beforeAutospacing="0" w:after="0" w:afterAutospacing="0"/>
-      </w:pPr>
-      <w:r>
-        <w:rPr>
-          <w:rFonts w:ascii="Arial" w:hAnsi="Arial" w:cs="Arial"/>
-          <w:color w:val="000000"/>
-          <w:sz w:val="20"/>
-          <w:szCs w:val="20"/>
-        </w:rPr>
-        <w:t>Re: Application for Software Developer (Remote Option) at Clio</w:t>
-      </w:r>
-    </w:p>
-    <w:p>
-      <w:pPr>
-        <w:pStyle w:val="NormalWeb"/>
-        <w:spacing w:before="0" w:beforeAutospacing="0" w:after="0" w:afterAutospacing="0"/>
+        <w:pStyle w:val="Heading1"/>
+        <w:shd w:val="clear" w:color="auto" w:fill="FFFFFF"/>
+        <w:spacing w:before="0" w:beforeAutospacing="0" w:after="0" w:afterAutospacing="0"/>
+        <w:textAlignment w:val="baseline"/>
+        <w:rPr>
+          <w:rFonts w:ascii="Arial" w:hAnsi="Arial" w:cs="Arial"/>
+          <w:b w:val="0"/>
+          <w:bCs w:val="0"/>
+          <w:sz w:val="20"/>
+          <w:szCs w:val="20"/>
+        </w:rPr>
+      </w:pPr>
+      <w:r>
+        <w:rPr>
+          <w:rFonts w:ascii="Arial" w:hAnsi="Arial" w:cs="Arial"/>
+          <w:b w:val="0"/>
+          <w:bCs w:val="0"/>
+          <w:color w:val="000000"/>
+          <w:sz w:val="20"/>
+          <w:szCs w:val="20"/>
+        </w:rPr>
+        <w:t xml:space="preserve">Re: Application for </w:t>
+      </w:r>
+      <w:r>
+        <w:rPr>
+          <w:rFonts w:ascii="Arial" w:hAnsi="Arial" w:cs="Arial"/>
+          <w:b w:val="0"/>
+          <w:bCs w:val="0"/>
+          <w:sz w:val="20"/>
+          <w:szCs w:val="20"/>
+        </w:rPr>
+        <w:t>Fullstack Engineer, Docs</w:t>
+      </w:r>
+      <w:r>
+        <w:rPr>
+          <w:rFonts w:ascii="Arial" w:hAnsi="Arial" w:cs="Arial"/>
+          <w:b w:val="0"/>
+          <w:bCs w:val="0"/>
+          <w:sz w:val="20"/>
+          <w:szCs w:val="20"/>
+        </w:rPr>
+        <w:t xml:space="preserve"> </w:t>
+      </w:r>
+      <w:r>
+        <w:rPr>
+          <w:rFonts w:ascii="Arial" w:hAnsi="Arial" w:cs="Arial"/>
+          <w:b w:val="0"/>
+          <w:bCs w:val="0"/>
+          <w:color w:val="000000"/>
+          <w:sz w:val="20"/>
+          <w:szCs w:val="20"/>
+        </w:rPr>
+        <w:t xml:space="preserve">at </w:t>
+      </w:r>
+      <w:r>
+        <w:rPr>
+          <w:rFonts w:ascii="Arial" w:hAnsi="Arial" w:cs="Arial"/>
+          <w:b w:val="0"/>
+          <w:bCs w:val="0"/>
+          <w:color w:val="000000"/>
+          <w:sz w:val="20"/>
+          <w:szCs w:val="20"/>
+        </w:rPr>
+        <w:t>Auth0</w:t>
+      </w:r>
+    </w:p>
+    <w:p>
+      <w:pPr>
+        <w:pStyle w:val="NormalWeb"/>
+        <w:spacing w:before="0" w:beforeAutospacing="0" w:after="0" w:afterAutospacing="0"/>
+        <w:rPr>
+          <w:rFonts w:ascii="Arial" w:hAnsi="Arial" w:cs="Arial"/>
+          <w:sz w:val="20"/>
+          <w:szCs w:val="20"/>
+        </w:rPr>
       </w:pPr>
       <w:r>
         <w:rPr>
@@ -211,6 +347,11 @@
       <w:pPr>
         <w:pStyle w:val="NormalWeb"/>
         <w:spacing w:before="0" w:beforeAutospacing="0" w:after="0" w:afterAutospacing="0"/>
+        <w:rPr>
+          <w:rFonts w:ascii="Arial" w:hAnsi="Arial" w:cs="Arial"/>
+          <w:sz w:val="20"/>
+          <w:szCs w:val="20"/>
+        </w:rPr>
       </w:pPr>
       <w:r>
         <w:rPr>
@@ -225,8 +366,8 @@
         <w:rPr>
           <w:rFonts w:ascii="Arial" w:hAnsi="Arial" w:cs="Arial"/>
           <w:color w:val="000000"/>
-          <w:sz w:val="12"/>
-          <w:szCs w:val="12"/>
+          <w:sz w:val="20"/>
+          <w:szCs w:val="20"/>
           <w:vertAlign w:val="superscript"/>
         </w:rPr>
         <w:t>th</w:t>
@@ -245,6 +386,11 @@
       <w:pPr>
         <w:pStyle w:val="NormalWeb"/>
         <w:spacing w:before="0" w:beforeAutospacing="0" w:after="0" w:afterAutospacing="0"/>
+        <w:rPr>
+          <w:rFonts w:ascii="Arial" w:hAnsi="Arial" w:cs="Arial"/>
+          <w:sz w:val="20"/>
+          <w:szCs w:val="20"/>
+        </w:rPr>
       </w:pPr>
       <w:r>
         <w:rPr>
@@ -260,6 +406,11 @@
       <w:pPr>
         <w:pStyle w:val="NormalWeb"/>
         <w:spacing w:before="0" w:beforeAutospacing="0" w:after="0" w:afterAutospacing="0"/>
+        <w:rPr>
+          <w:rFonts w:ascii="Arial" w:hAnsi="Arial" w:cs="Arial"/>
+          <w:sz w:val="20"/>
+          <w:szCs w:val="20"/>
+        </w:rPr>
       </w:pPr>
       <w:r>
         <w:rPr>
@@ -275,6 +426,11 @@
       <w:pPr>
         <w:pStyle w:val="NormalWeb"/>
         <w:spacing w:before="0" w:beforeAutospacing="0" w:after="0" w:afterAutospacing="0"/>
+        <w:rPr>
+          <w:rFonts w:ascii="Arial" w:hAnsi="Arial" w:cs="Arial"/>
+          <w:sz w:val="20"/>
+          <w:szCs w:val="20"/>
+        </w:rPr>
       </w:pPr>
       <w:r>
         <w:rPr>
@@ -309,27 +465,7 @@
           <w:sz w:val="20"/>
           <w:szCs w:val="20"/>
         </w:rPr>
-        <w:t xml:space="preserve">Analytical skills gained through </w:t>
-      </w:r>
-      <w:proofErr w:type="gramStart"/>
-      <w:r>
-        <w:rPr>
-          <w:rFonts w:ascii="Arial" w:hAnsi="Arial" w:cs="Arial"/>
-          <w:color w:val="000000"/>
-          <w:sz w:val="20"/>
-          <w:szCs w:val="20"/>
-        </w:rPr>
-        <w:t>Bachelor’s</w:t>
-      </w:r>
-      <w:proofErr w:type="gramEnd"/>
-      <w:r>
-        <w:rPr>
-          <w:rFonts w:ascii="Arial" w:hAnsi="Arial" w:cs="Arial"/>
-          <w:color w:val="000000"/>
-          <w:sz w:val="20"/>
-          <w:szCs w:val="20"/>
-        </w:rPr>
-        <w:t xml:space="preserve"> degree in physics</w:t>
+        <w:t>Analytical skills gained through Bachelor’s degree in physics</w:t>
       </w:r>
     </w:p>
     <w:p>
@@ -381,27 +517,7 @@
           <w:sz w:val="20"/>
           <w:szCs w:val="20"/>
         </w:rPr>
-        <w:t xml:space="preserve">Ability to develop HTML templates from </w:t>
-      </w:r>
-      <w:proofErr w:type="spellStart"/>
-      <w:r>
-        <w:rPr>
-          <w:rFonts w:ascii="Arial" w:hAnsi="Arial" w:cs="Arial"/>
-          <w:color w:val="000000"/>
-          <w:sz w:val="20"/>
-          <w:szCs w:val="20"/>
-        </w:rPr>
-        <w:t>mockups</w:t>
-      </w:r>
-      <w:proofErr w:type="spellEnd"/>
-      <w:r>
-        <w:rPr>
-          <w:rFonts w:ascii="Arial" w:hAnsi="Arial" w:cs="Arial"/>
-          <w:color w:val="000000"/>
-          <w:sz w:val="20"/>
-          <w:szCs w:val="20"/>
-        </w:rPr>
-        <w:t xml:space="preserve"> that are both pixel-perfect and responsive</w:t>
+        <w:t>Ability to develop HTML templates from mockups that are both pixel-perfect and responsive</w:t>
       </w:r>
     </w:p>
     <w:p>
@@ -512,6 +628,11 @@
       <w:pPr>
         <w:pStyle w:val="NormalWeb"/>
         <w:spacing w:before="0" w:beforeAutospacing="0" w:after="0" w:afterAutospacing="0"/>
+        <w:rPr>
+          <w:rFonts w:ascii="Arial" w:hAnsi="Arial" w:cs="Arial"/>
+          <w:sz w:val="20"/>
+          <w:szCs w:val="20"/>
+        </w:rPr>
       </w:pPr>
       <w:r>
         <w:rPr>
@@ -527,6 +648,11 @@
       <w:pPr>
         <w:pStyle w:val="NormalWeb"/>
         <w:spacing w:before="0" w:beforeAutospacing="0" w:after="0" w:afterAutospacing="0"/>
+        <w:rPr>
+          <w:rFonts w:ascii="Arial" w:hAnsi="Arial" w:cs="Arial"/>
+          <w:sz w:val="20"/>
+          <w:szCs w:val="20"/>
+        </w:rPr>
       </w:pPr>
       <w:r>
         <w:rPr>
@@ -573,6 +699,11 @@
       <w:pPr>
         <w:pStyle w:val="NormalWeb"/>
         <w:spacing w:before="0" w:beforeAutospacing="0" w:after="0" w:afterAutospacing="0"/>
+        <w:rPr>
+          <w:rFonts w:ascii="Arial" w:hAnsi="Arial" w:cs="Arial"/>
+          <w:sz w:val="20"/>
+          <w:szCs w:val="20"/>
+        </w:rPr>
       </w:pPr>
       <w:r>
         <w:rPr>
@@ -588,6 +719,11 @@
       <w:pPr>
         <w:pStyle w:val="NormalWeb"/>
         <w:spacing w:before="0" w:beforeAutospacing="0" w:after="0" w:afterAutospacing="0"/>
+        <w:rPr>
+          <w:rFonts w:ascii="Arial" w:hAnsi="Arial" w:cs="Arial"/>
+          <w:sz w:val="20"/>
+          <w:szCs w:val="20"/>
+        </w:rPr>
       </w:pPr>
       <w:r>
         <w:rPr>
@@ -603,6 +739,11 @@
       <w:pPr>
         <w:pStyle w:val="NormalWeb"/>
         <w:spacing w:before="0" w:beforeAutospacing="0" w:after="0" w:afterAutospacing="0"/>
+        <w:rPr>
+          <w:rFonts w:ascii="Arial" w:hAnsi="Arial" w:cs="Arial"/>
+          <w:sz w:val="20"/>
+          <w:szCs w:val="20"/>
+        </w:rPr>
       </w:pPr>
       <w:r>
         <w:rPr>
@@ -618,6 +759,11 @@
       <w:pPr>
         <w:pStyle w:val="NormalWeb"/>
         <w:spacing w:before="0" w:beforeAutospacing="0" w:after="0" w:afterAutospacing="0"/>
+        <w:rPr>
+          <w:rFonts w:ascii="Arial" w:hAnsi="Arial" w:cs="Arial"/>
+          <w:sz w:val="20"/>
+          <w:szCs w:val="20"/>
+        </w:rPr>
       </w:pPr>
       <w:r>
         <w:rPr>
@@ -633,6 +779,11 @@
       <w:pPr>
         <w:pStyle w:val="NormalWeb"/>
         <w:spacing w:before="0" w:beforeAutospacing="0" w:after="240" w:afterAutospacing="0"/>
+        <w:rPr>
+          <w:rFonts w:ascii="Arial" w:hAnsi="Arial" w:cs="Arial"/>
+          <w:sz w:val="20"/>
+          <w:szCs w:val="20"/>
+        </w:rPr>
       </w:pPr>
       <w:r>
         <w:rPr>
@@ -648,6 +799,11 @@
       <w:pPr>
         <w:pStyle w:val="NormalWeb"/>
         <w:spacing w:before="0" w:beforeAutospacing="0" w:after="0" w:afterAutospacing="0"/>
+        <w:rPr>
+          <w:rFonts w:ascii="Arial" w:hAnsi="Arial" w:cs="Arial"/>
+          <w:sz w:val="20"/>
+          <w:szCs w:val="20"/>
+        </w:rPr>
       </w:pPr>
       <w:r>
         <w:rPr>
@@ -663,30 +819,40 @@
       <w:pPr>
         <w:pStyle w:val="NormalWeb"/>
         <w:spacing w:before="0" w:beforeAutospacing="0" w:after="0" w:afterAutospacing="0"/>
-      </w:pPr>
-      <w:proofErr w:type="spellStart"/>
-      <w:r>
-        <w:rPr>
-          <w:rFonts w:ascii="Arial" w:hAnsi="Arial" w:cs="Arial"/>
-          <w:color w:val="000000"/>
-          <w:sz w:val="20"/>
-          <w:szCs w:val="20"/>
-        </w:rPr>
-        <w:t>Hyungmo</w:t>
-      </w:r>
-      <w:proofErr w:type="spellEnd"/>
-      <w:r>
-        <w:rPr>
-          <w:rFonts w:ascii="Arial" w:hAnsi="Arial" w:cs="Arial"/>
-          <w:color w:val="000000"/>
-          <w:sz w:val="20"/>
-          <w:szCs w:val="20"/>
-        </w:rPr>
-        <w:t xml:space="preserve"> Gu</w:t>
-      </w:r>
-    </w:p>
-    <w:p/>
-    <w:p/>
+        <w:rPr>
+          <w:rFonts w:ascii="Arial" w:hAnsi="Arial" w:cs="Arial"/>
+          <w:sz w:val="20"/>
+          <w:szCs w:val="20"/>
+        </w:rPr>
+      </w:pPr>
+      <w:r>
+        <w:rPr>
+          <w:rFonts w:ascii="Arial" w:hAnsi="Arial" w:cs="Arial"/>
+          <w:color w:val="000000"/>
+          <w:sz w:val="20"/>
+          <w:szCs w:val="20"/>
+        </w:rPr>
+        <w:t>Hyungmo Gu</w:t>
+      </w:r>
+    </w:p>
+    <w:p>
+      <w:pPr>
+        <w:rPr>
+          <w:rFonts w:ascii="Arial" w:hAnsi="Arial" w:cs="Arial"/>
+          <w:sz w:val="20"/>
+          <w:szCs w:val="20"/>
+        </w:rPr>
+      </w:pPr>
+    </w:p>
+    <w:p>
+      <w:pPr>
+        <w:rPr>
+          <w:rFonts w:ascii="Arial" w:hAnsi="Arial" w:cs="Arial"/>
+          <w:sz w:val="20"/>
+          <w:szCs w:val="20"/>
+        </w:rPr>
+      </w:pPr>
+    </w:p>
     <w:sectPr>
       <w:pgSz w:w="12240" w:h="15840"/>
       <w:pgMar w:top="1440" w:right="1440" w:bottom="1440" w:left="1440" w:header="708" w:footer="708" w:gutter="0"/>
@@ -2313,6 +2479,26 @@
     <w:name w:val="Normal"/>
     <w:qFormat/>
   </w:style>
+  <w:style w:type="paragraph" w:styleId="Heading1">
+    <w:name w:val="heading 1"/>
+    <w:basedOn w:val="Normal"/>
+    <w:link w:val="Heading1Char"/>
+    <w:uiPriority w:val="9"/>
+    <w:qFormat/>
+    <w:rsid w:val="00433AAE"/>
+    <w:pPr>
+      <w:spacing w:before="100" w:beforeAutospacing="1" w:after="100" w:afterAutospacing="1"/>
+      <w:outlineLvl w:val="0"/>
+    </w:pPr>
+    <w:rPr>
+      <w:rFonts w:ascii="Times New Roman" w:eastAsia="Times New Roman" w:hAnsi="Times New Roman" w:cs="Times New Roman"/>
+      <w:b/>
+      <w:bCs/>
+      <w:kern w:val="36"/>
+      <w:sz w:val="48"/>
+      <w:szCs w:val="48"/>
+    </w:rPr>
+  </w:style>
   <w:style w:type="character" w:default="1" w:styleId="DefaultParagraphFont">
     <w:name w:val="Default Paragraph Font"/>
     <w:uiPriority w:val="1"/>
@@ -2387,6 +2573,21 @@
     </w:pPr>
     <w:rPr>
       <w:rFonts w:ascii="Times New Roman" w:eastAsia="Times New Roman" w:hAnsi="Times New Roman" w:cs="Times New Roman"/>
+    </w:rPr>
+  </w:style>
+  <w:style w:type="character" w:customStyle="1" w:styleId="Heading1Char">
+    <w:name w:val="Heading 1 Char"/>
+    <w:basedOn w:val="DefaultParagraphFont"/>
+    <w:link w:val="Heading1"/>
+    <w:uiPriority w:val="9"/>
+    <w:rsid w:val="00433AAE"/>
+    <w:rPr>
+      <w:rFonts w:ascii="Times New Roman" w:eastAsia="Times New Roman" w:hAnsi="Times New Roman" w:cs="Times New Roman"/>
+      <w:b/>
+      <w:bCs/>
+      <w:kern w:val="36"/>
+      <w:sz w:val="48"/>
+      <w:szCs w:val="48"/>
     </w:rPr>
   </w:style>
 </w:styles>

</xml_diff>

<commit_message>
feat: Add progress 'Application, Auth 0'
</commit_message>
<xml_diff>
--- a/personal_statements/Auth0/letter.docx
+++ b/personal_statements/Auth0/letter.docx
@@ -40,6 +40,7 @@
         </w:rPr>
         <w:t>nd</w:t>
       </w:r>
+      <w:proofErr w:type="gramStart"/>
       <w:r>
         <w:rPr>
           <w:rFonts w:ascii="Arial" w:hAnsi="Arial" w:cs="Arial"/>
@@ -58,6 +59,7 @@
         </w:rPr>
         <w:t>2021</w:t>
       </w:r>
+      <w:proofErr w:type="gramEnd"/>
     </w:p>
     <w:p>
       <w:pPr>
@@ -280,6 +282,7 @@
         </w:rPr>
         <w:t xml:space="preserve">Re: Application for </w:t>
       </w:r>
+      <w:proofErr w:type="spellStart"/>
       <w:r>
         <w:rPr>
           <w:rFonts w:ascii="Arial" w:hAnsi="Arial" w:cs="Arial"/>
@@ -288,7 +291,18 @@
           <w:sz w:val="20"/>
           <w:szCs w:val="20"/>
         </w:rPr>
-        <w:t>Fullstack Engineer, Docs</w:t>
+        <w:t>Fullstack</w:t>
+      </w:r>
+      <w:proofErr w:type="spellEnd"/>
+      <w:r>
+        <w:rPr>
+          <w:rFonts w:ascii="Arial" w:hAnsi="Arial" w:cs="Arial"/>
+          <w:b w:val="0"/>
+          <w:bCs w:val="0"/>
+          <w:sz w:val="20"/>
+          <w:szCs w:val="20"/>
+        </w:rPr>
+        <w:t xml:space="preserve"> Engineer, Docs</w:t>
       </w:r>
       <w:r>
         <w:rPr>
@@ -465,7 +479,7 @@
           <w:sz w:val="20"/>
           <w:szCs w:val="20"/>
         </w:rPr>
-        <w:t>Analytical skills gained through Bachelor’s degree in physics</w:t>
+        <w:t>Over 2 years of hands-on experience in web development</w:t>
       </w:r>
     </w:p>
     <w:p>
@@ -491,7 +505,7 @@
           <w:sz w:val="20"/>
           <w:szCs w:val="20"/>
         </w:rPr>
-        <w:t>Over 2 years of hands-on experience in web development</w:t>
+        <w:t>Knowledge of working with RESTful APIs</w:t>
       </w:r>
     </w:p>
     <w:p>
@@ -517,7 +531,27 @@
           <w:sz w:val="20"/>
           <w:szCs w:val="20"/>
         </w:rPr>
-        <w:t>Ability to develop HTML templates from mockups that are both pixel-perfect and responsive</w:t>
+        <w:t xml:space="preserve">Ability to develop HTML templates from </w:t>
+      </w:r>
+      <w:proofErr w:type="spellStart"/>
+      <w:r>
+        <w:rPr>
+          <w:rFonts w:ascii="Arial" w:hAnsi="Arial" w:cs="Arial"/>
+          <w:color w:val="000000"/>
+          <w:sz w:val="20"/>
+          <w:szCs w:val="20"/>
+        </w:rPr>
+        <w:t>mockups</w:t>
+      </w:r>
+      <w:proofErr w:type="spellEnd"/>
+      <w:r>
+        <w:rPr>
+          <w:rFonts w:ascii="Arial" w:hAnsi="Arial" w:cs="Arial"/>
+          <w:color w:val="000000"/>
+          <w:sz w:val="20"/>
+          <w:szCs w:val="20"/>
+        </w:rPr>
+        <w:t xml:space="preserve"> that are both pixel-perfect and responsive</w:t>
       </w:r>
     </w:p>
     <w:p>
@@ -543,33 +577,25 @@
           <w:sz w:val="20"/>
           <w:szCs w:val="20"/>
         </w:rPr>
-        <w:t>Knowledge of building front-end software applications using tools including ReactJS, AngularJS, Typescript, Git, CSS3 (SASS), ES6 JavaScript and HTML5</w:t>
-      </w:r>
-    </w:p>
-    <w:p>
-      <w:pPr>
-        <w:pStyle w:val="NormalWeb"/>
-        <w:numPr>
-          <w:ilvl w:val="0"/>
-          <w:numId w:val="8"/>
-        </w:numPr>
-        <w:spacing w:before="0" w:beforeAutospacing="0" w:after="0" w:afterAutospacing="0"/>
-        <w:textAlignment w:val="baseline"/>
-        <w:rPr>
-          <w:rFonts w:ascii="Arial" w:hAnsi="Arial" w:cs="Arial"/>
-          <w:color w:val="000000"/>
-          <w:sz w:val="20"/>
-          <w:szCs w:val="20"/>
-        </w:rPr>
-      </w:pPr>
-      <w:r>
-        <w:rPr>
-          <w:rFonts w:ascii="Arial" w:hAnsi="Arial" w:cs="Arial"/>
-          <w:color w:val="000000"/>
-          <w:sz w:val="20"/>
-          <w:szCs w:val="20"/>
-        </w:rPr>
-        <w:t>Ability to create programs using Python</w:t>
+        <w:t xml:space="preserve">Knowledge of building front-end software applications using tools including ReactJS, </w:t>
+      </w:r>
+      <w:r>
+        <w:rPr>
+          <w:rFonts w:ascii="Arial" w:hAnsi="Arial" w:cs="Arial"/>
+          <w:color w:val="000000"/>
+          <w:sz w:val="20"/>
+          <w:szCs w:val="20"/>
+        </w:rPr>
+        <w:t>Styled Components</w:t>
+      </w:r>
+      <w:r>
+        <w:rPr>
+          <w:rFonts w:ascii="Arial" w:hAnsi="Arial" w:cs="Arial"/>
+          <w:color w:val="000000"/>
+          <w:sz w:val="20"/>
+          <w:szCs w:val="20"/>
+        </w:rPr>
+        <w:t>, CSS3 (SASS), ES6 JavaScript and HTML5</w:t>
       </w:r>
     </w:p>
     <w:p>
@@ -825,6 +851,7 @@
           <w:szCs w:val="20"/>
         </w:rPr>
       </w:pPr>
+      <w:proofErr w:type="spellStart"/>
       <w:r>
         <w:rPr>
           <w:rFonts w:ascii="Arial" w:hAnsi="Arial" w:cs="Arial"/>
@@ -834,6 +861,7 @@
         </w:rPr>
         <w:t>Hyungmo Gu</w:t>
       </w:r>
+      <w:proofErr w:type="spellEnd"/>
     </w:p>
     <w:p>
       <w:pPr>

</xml_diff>

<commit_message>
feat: Add progress 'Application, Auth0'
</commit_message>
<xml_diff>
--- a/personal_statements/Auth0/letter.docx
+++ b/personal_statements/Auth0/letter.docx
@@ -4,79 +4,114 @@
   <w:body>
     <w:p>
       <w:pPr>
+        <w:rPr>
+          <w:rFonts w:eastAsia="Times New Roman" w:cs="Times New Roman"/>
+        </w:rPr>
+      </w:pPr>
+      <w:r>
+        <w:rPr>
+          <w:rFonts w:cs="Arial"/>
+        </w:rPr>
+        <w:t xml:space="preserve">Dear </w:t>
+      </w:r>
+      <w:r>
+        <w:rPr>
+          <w:rFonts w:eastAsia="Times New Roman" w:cs="Segoe UI"/>
+          <w:shd w:val="clear" w:color="auto" w:fill="FFFFFF"/>
+        </w:rPr>
+        <w:t>Sir or Madam</w:t>
+      </w:r>
+    </w:p>
+    <w:p>
+      <w:pPr>
         <w:pStyle w:val="NormalWeb"/>
         <w:spacing w:before="0" w:beforeAutospacing="0" w:after="0" w:afterAutospacing="0"/>
         <w:rPr>
-          <w:rFonts w:ascii="Arial" w:hAnsi="Arial" w:cs="Arial"/>
-          <w:sz w:val="20"/>
-          <w:szCs w:val="20"/>
-        </w:rPr>
-      </w:pPr>
-      <w:r>
-        <w:rPr>
-          <w:rFonts w:ascii="Arial" w:hAnsi="Arial" w:cs="Arial"/>
-          <w:color w:val="000000"/>
-          <w:sz w:val="20"/>
-          <w:szCs w:val="20"/>
-        </w:rPr>
-        <w:t xml:space="preserve">February </w:t>
-      </w:r>
-      <w:r>
-        <w:rPr>
-          <w:rFonts w:ascii="Arial" w:hAnsi="Arial" w:cs="Arial"/>
-          <w:color w:val="000000"/>
-          <w:sz w:val="20"/>
-          <w:szCs w:val="20"/>
-        </w:rPr>
-        <w:t>2</w:t>
-      </w:r>
-      <w:r>
-        <w:rPr>
-          <w:rFonts w:ascii="Arial" w:hAnsi="Arial" w:cs="Arial"/>
-          <w:color w:val="000000"/>
-          <w:sz w:val="20"/>
-          <w:szCs w:val="20"/>
-          <w:vertAlign w:val="superscript"/>
-        </w:rPr>
-        <w:t>nd</w:t>
-      </w:r>
-      <w:proofErr w:type="gramStart"/>
-      <w:r>
-        <w:rPr>
-          <w:rFonts w:ascii="Arial" w:hAnsi="Arial" w:cs="Arial"/>
-          <w:color w:val="000000"/>
-          <w:sz w:val="20"/>
-          <w:szCs w:val="20"/>
-        </w:rPr>
-        <w:t xml:space="preserve"> </w:t>
-      </w:r>
-      <w:r>
-        <w:rPr>
-          <w:rFonts w:ascii="Arial" w:hAnsi="Arial" w:cs="Arial"/>
-          <w:color w:val="000000"/>
-          <w:sz w:val="20"/>
-          <w:szCs w:val="20"/>
-        </w:rPr>
-        <w:t>2021</w:t>
-      </w:r>
-      <w:proofErr w:type="gramEnd"/>
+          <w:rFonts w:asciiTheme="minorHAnsi" w:hAnsiTheme="minorHAnsi"/>
+        </w:rPr>
+      </w:pPr>
+      <w:r>
+        <w:rPr>
+          <w:rFonts w:asciiTheme="minorHAnsi" w:hAnsiTheme="minorHAnsi" w:cs="Arial"/>
+        </w:rPr>
+        <w:t>                                                                   </w:t>
+      </w:r>
     </w:p>
     <w:p>
       <w:pPr>
+        <w:pStyle w:val="Heading2"/>
+        <w:shd w:val="clear" w:color="auto" w:fill="FFFFFF"/>
+        <w:spacing w:before="0" w:beforeAutospacing="0" w:after="263" w:afterAutospacing="0"/>
+        <w:rPr>
+          <w:rFonts w:asciiTheme="minorHAnsi" w:hAnsiTheme="minorHAnsi"/>
+          <w:b w:val="0"/>
+          <w:bCs w:val="0"/>
+          <w:sz w:val="24"/>
+          <w:szCs w:val="24"/>
+        </w:rPr>
+      </w:pPr>
+      <w:r>
+        <w:rPr>
+          <w:rFonts w:asciiTheme="minorHAnsi" w:hAnsiTheme="minorHAnsi" w:cs="Arial"/>
+          <w:b w:val="0"/>
+          <w:bCs w:val="0"/>
+          <w:sz w:val="24"/>
+          <w:szCs w:val="24"/>
+        </w:rPr>
+        <w:t xml:space="preserve">Re: Application for </w:t>
+      </w:r>
+      <w:r>
+        <w:rPr>
+          <w:rFonts w:asciiTheme="minorHAnsi" w:hAnsiTheme="minorHAnsi"/>
+          <w:b w:val="0"/>
+          <w:bCs w:val="0"/>
+          <w:sz w:val="24"/>
+          <w:szCs w:val="24"/>
+        </w:rPr>
+        <w:t>Software Engineer, Growth and Enablemen</w:t>
+      </w:r>
+      <w:r>
+        <w:rPr>
+          <w:rFonts w:asciiTheme="minorHAnsi" w:hAnsiTheme="minorHAnsi"/>
+          <w:b w:val="0"/>
+          <w:bCs w:val="0"/>
+          <w:sz w:val="24"/>
+          <w:szCs w:val="24"/>
+        </w:rPr>
+        <w:t xml:space="preserve">t </w:t>
+      </w:r>
+      <w:r>
+        <w:rPr>
+          <w:rFonts w:asciiTheme="minorHAnsi" w:hAnsiTheme="minorHAnsi" w:cs="Arial"/>
+          <w:b w:val="0"/>
+          <w:bCs w:val="0"/>
+          <w:sz w:val="24"/>
+          <w:szCs w:val="24"/>
+        </w:rPr>
+        <w:t xml:space="preserve">at </w:t>
+      </w:r>
+      <w:r>
+        <w:rPr>
+          <w:rFonts w:asciiTheme="minorHAnsi" w:hAnsiTheme="minorHAnsi" w:cs="Arial"/>
+          <w:b w:val="0"/>
+          <w:bCs w:val="0"/>
+          <w:sz w:val="24"/>
+          <w:szCs w:val="24"/>
+        </w:rPr>
+        <w:t>Auth0</w:t>
+      </w:r>
+    </w:p>
+    <w:p>
+      <w:pPr>
         <w:pStyle w:val="NormalWeb"/>
         <w:spacing w:before="0" w:beforeAutospacing="0" w:after="0" w:afterAutospacing="0"/>
         <w:rPr>
-          <w:rFonts w:ascii="Arial" w:hAnsi="Arial" w:cs="Arial"/>
-          <w:sz w:val="20"/>
-          <w:szCs w:val="20"/>
-        </w:rPr>
-      </w:pPr>
-      <w:r>
-        <w:rPr>
-          <w:rFonts w:ascii="Arial" w:hAnsi="Arial" w:cs="Arial"/>
-          <w:color w:val="000000"/>
-          <w:sz w:val="20"/>
-          <w:szCs w:val="20"/>
+          <w:rFonts w:asciiTheme="minorHAnsi" w:hAnsiTheme="minorHAnsi"/>
+        </w:rPr>
+      </w:pPr>
+      <w:r>
+        <w:rPr>
+          <w:rFonts w:asciiTheme="minorHAnsi" w:hAnsiTheme="minorHAnsi" w:cs="Arial"/>
         </w:rPr>
         <w:t> </w:t>
       </w:r>
@@ -86,19 +121,111 @@
         <w:pStyle w:val="NormalWeb"/>
         <w:spacing w:before="0" w:beforeAutospacing="0" w:after="0" w:afterAutospacing="0"/>
         <w:rPr>
-          <w:rFonts w:ascii="Arial" w:hAnsi="Arial" w:cs="Arial"/>
-          <w:sz w:val="20"/>
-          <w:szCs w:val="20"/>
-        </w:rPr>
-      </w:pPr>
-      <w:r>
-        <w:rPr>
-          <w:rFonts w:ascii="Arial" w:hAnsi="Arial" w:cs="Arial"/>
-          <w:color w:val="000000"/>
-          <w:sz w:val="20"/>
-          <w:szCs w:val="20"/>
-        </w:rPr>
-        <w:t>Auth0</w:t>
+          <w:rFonts w:asciiTheme="minorHAnsi" w:hAnsiTheme="minorHAnsi"/>
+        </w:rPr>
+      </w:pPr>
+      <w:r>
+        <w:rPr>
+          <w:rFonts w:asciiTheme="minorHAnsi" w:hAnsiTheme="minorHAnsi" w:cs="Arial"/>
+        </w:rPr>
+        <w:t xml:space="preserve">I am writing this email to you to express my interest in the position of </w:t>
+      </w:r>
+      <w:r>
+        <w:rPr>
+          <w:rFonts w:asciiTheme="minorHAnsi" w:hAnsiTheme="minorHAnsi"/>
+        </w:rPr>
+        <w:t>s</w:t>
+      </w:r>
+      <w:r>
+        <w:rPr>
+          <w:rFonts w:asciiTheme="minorHAnsi" w:hAnsiTheme="minorHAnsi"/>
+        </w:rPr>
+        <w:t xml:space="preserve">oftware </w:t>
+      </w:r>
+      <w:r>
+        <w:rPr>
+          <w:rFonts w:asciiTheme="minorHAnsi" w:hAnsiTheme="minorHAnsi"/>
+        </w:rPr>
+        <w:t>e</w:t>
+      </w:r>
+      <w:r>
+        <w:rPr>
+          <w:rFonts w:asciiTheme="minorHAnsi" w:hAnsiTheme="minorHAnsi"/>
+        </w:rPr>
+        <w:t xml:space="preserve">ngineer, </w:t>
+      </w:r>
+      <w:r>
+        <w:rPr>
+          <w:rFonts w:asciiTheme="minorHAnsi" w:hAnsiTheme="minorHAnsi"/>
+        </w:rPr>
+        <w:t>g</w:t>
+      </w:r>
+      <w:r>
+        <w:rPr>
+          <w:rFonts w:asciiTheme="minorHAnsi" w:hAnsiTheme="minorHAnsi"/>
+        </w:rPr>
+        <w:t xml:space="preserve">rowth and </w:t>
+      </w:r>
+      <w:r>
+        <w:rPr>
+          <w:rFonts w:asciiTheme="minorHAnsi" w:hAnsiTheme="minorHAnsi"/>
+        </w:rPr>
+        <w:t>e</w:t>
+      </w:r>
+      <w:r>
+        <w:rPr>
+          <w:rFonts w:asciiTheme="minorHAnsi" w:hAnsiTheme="minorHAnsi"/>
+        </w:rPr>
+        <w:t>nablement</w:t>
+      </w:r>
+      <w:r>
+        <w:rPr>
+          <w:rFonts w:asciiTheme="minorHAnsi" w:hAnsiTheme="minorHAnsi" w:cs="Arial"/>
+        </w:rPr>
+        <w:t xml:space="preserve"> at your company that is advertised on </w:t>
+      </w:r>
+      <w:r>
+        <w:rPr>
+          <w:rFonts w:asciiTheme="minorHAnsi" w:hAnsiTheme="minorHAnsi" w:cs="Arial"/>
+        </w:rPr>
+        <w:t>LinkedIn on</w:t>
+      </w:r>
+      <w:r>
+        <w:rPr>
+          <w:rFonts w:asciiTheme="minorHAnsi" w:hAnsiTheme="minorHAnsi" w:cs="Arial"/>
+        </w:rPr>
+        <w:t xml:space="preserve"> February 4</w:t>
+      </w:r>
+      <w:r>
+        <w:rPr>
+          <w:rFonts w:asciiTheme="minorHAnsi" w:hAnsiTheme="minorHAnsi" w:cs="Arial"/>
+          <w:vertAlign w:val="superscript"/>
+        </w:rPr>
+        <w:t>th</w:t>
+      </w:r>
+      <w:r>
+        <w:rPr>
+          <w:rFonts w:asciiTheme="minorHAnsi" w:hAnsiTheme="minorHAnsi" w:cs="Arial"/>
+        </w:rPr>
+        <w:t>, 2021</w:t>
+      </w:r>
+      <w:r>
+        <w:rPr>
+          <w:rFonts w:asciiTheme="minorHAnsi" w:hAnsiTheme="minorHAnsi" w:cs="Arial"/>
+        </w:rPr>
+        <w:t>. I am applying for this position with belief that my experience and expertise would prove valuable</w:t>
+      </w:r>
+      <w:r>
+        <w:rPr>
+          <w:rFonts w:asciiTheme="minorHAnsi" w:hAnsiTheme="minorHAnsi" w:cs="Arial"/>
+        </w:rPr>
+        <w:t xml:space="preserve"> for the company’s endeavour</w:t>
+      </w:r>
+      <w:r>
+        <w:rPr>
+          <w:rFonts w:asciiTheme="minorHAnsi" w:hAnsiTheme="minorHAnsi" w:cs="Arial"/>
+        </w:rPr>
+        <w:t>.  </w:t>
       </w:r>
     </w:p>
     <w:p>
@@ -106,20 +233,14 @@
         <w:pStyle w:val="NormalWeb"/>
         <w:spacing w:before="0" w:beforeAutospacing="0" w:after="0" w:afterAutospacing="0"/>
         <w:rPr>
-          <w:rFonts w:ascii="Arial" w:hAnsi="Arial" w:cs="Arial"/>
-          <w:sz w:val="20"/>
-          <w:szCs w:val="20"/>
-        </w:rPr>
-      </w:pPr>
-      <w:r>
-        <w:rPr>
-          <w:rFonts w:ascii="Arial" w:hAnsi="Arial" w:cs="Arial"/>
-          <w:color w:val="000000"/>
-          <w:sz w:val="20"/>
-          <w:szCs w:val="20"/>
-          <w:shd w:val="clear" w:color="auto" w:fill="FFFFFF"/>
-        </w:rPr>
-        <w:t>Suite 1940,</w:t>
+          <w:rFonts w:asciiTheme="minorHAnsi" w:hAnsiTheme="minorHAnsi"/>
+        </w:rPr>
+      </w:pPr>
+      <w:r>
+        <w:rPr>
+          <w:rFonts w:asciiTheme="minorHAnsi" w:hAnsiTheme="minorHAnsi" w:cs="Arial"/>
+        </w:rPr>
+        <w:t> </w:t>
       </w:r>
     </w:p>
     <w:p>
@@ -127,20 +248,14 @@
         <w:pStyle w:val="NormalWeb"/>
         <w:spacing w:before="0" w:beforeAutospacing="0" w:after="0" w:afterAutospacing="0"/>
         <w:rPr>
-          <w:rFonts w:ascii="Arial" w:hAnsi="Arial" w:cs="Arial"/>
-          <w:sz w:val="20"/>
-          <w:szCs w:val="20"/>
-        </w:rPr>
-      </w:pPr>
-      <w:r>
-        <w:rPr>
-          <w:rFonts w:ascii="Arial" w:hAnsi="Arial" w:cs="Arial"/>
-          <w:color w:val="000000"/>
-          <w:sz w:val="20"/>
-          <w:szCs w:val="20"/>
-          <w:shd w:val="clear" w:color="auto" w:fill="FFFFFF"/>
-        </w:rPr>
-        <w:t>150 9th Avenue SW </w:t>
+          <w:rFonts w:asciiTheme="minorHAnsi" w:hAnsiTheme="minorHAnsi"/>
+        </w:rPr>
+      </w:pPr>
+      <w:r>
+        <w:rPr>
+          <w:rFonts w:asciiTheme="minorHAnsi" w:hAnsiTheme="minorHAnsi" w:cs="Arial"/>
+        </w:rPr>
+        <w:t>In consideration of this opportunity, I bring to the table</w:t>
       </w:r>
     </w:p>
     <w:p>
@@ -148,310 +263,12 @@
         <w:pStyle w:val="NormalWeb"/>
         <w:spacing w:before="0" w:beforeAutospacing="0" w:after="0" w:afterAutospacing="0"/>
         <w:rPr>
-          <w:rFonts w:ascii="Arial" w:hAnsi="Arial" w:cs="Arial"/>
-          <w:sz w:val="20"/>
-          <w:szCs w:val="20"/>
-        </w:rPr>
-      </w:pPr>
-      <w:r>
-        <w:rPr>
-          <w:rFonts w:ascii="Arial" w:hAnsi="Arial" w:cs="Arial"/>
-          <w:color w:val="000000"/>
-          <w:sz w:val="20"/>
-          <w:szCs w:val="20"/>
-          <w:shd w:val="clear" w:color="auto" w:fill="FFFFFF"/>
-        </w:rPr>
-        <w:t>Calgary, AB</w:t>
-      </w:r>
-    </w:p>
-    <w:p>
-      <w:pPr>
-        <w:pStyle w:val="NormalWeb"/>
-        <w:spacing w:before="0" w:beforeAutospacing="0" w:after="0" w:afterAutospacing="0"/>
-        <w:rPr>
-          <w:rFonts w:ascii="Arial" w:hAnsi="Arial" w:cs="Arial"/>
-          <w:sz w:val="20"/>
-          <w:szCs w:val="20"/>
-        </w:rPr>
-      </w:pPr>
-      <w:r>
-        <w:rPr>
-          <w:rFonts w:ascii="Arial" w:hAnsi="Arial" w:cs="Arial"/>
-          <w:color w:val="000000"/>
-          <w:sz w:val="20"/>
-          <w:szCs w:val="20"/>
-          <w:shd w:val="clear" w:color="auto" w:fill="FFFFFF"/>
-        </w:rPr>
-        <w:t>T2P 3H9, Canada</w:t>
-      </w:r>
-    </w:p>
-    <w:p>
-      <w:pPr>
-        <w:pStyle w:val="NormalWeb"/>
-        <w:tabs>
-          <w:tab w:val="left" w:pos="2420"/>
-        </w:tabs>
-        <w:spacing w:before="0" w:beforeAutospacing="0" w:after="240" w:afterAutospacing="0"/>
-        <w:rPr>
-          <w:rFonts w:ascii="Arial" w:hAnsi="Arial" w:cs="Arial"/>
-          <w:sz w:val="20"/>
-          <w:szCs w:val="20"/>
-        </w:rPr>
-      </w:pPr>
-      <w:r>
-        <w:rPr>
-          <w:rFonts w:ascii="Arial" w:hAnsi="Arial" w:cs="Arial"/>
-          <w:color w:val="000000"/>
-          <w:sz w:val="20"/>
-          <w:szCs w:val="20"/>
-        </w:rPr>
-        <w:t> </w:t>
-      </w:r>
-      <w:r>
-        <w:rPr>
-          <w:rFonts w:ascii="Arial" w:hAnsi="Arial" w:cs="Arial"/>
-          <w:color w:val="000000"/>
-          <w:sz w:val="20"/>
-          <w:szCs w:val="20"/>
-        </w:rPr>
-        <w:tab/>
-      </w:r>
-    </w:p>
-    <w:p>
-      <w:pPr>
-        <w:pStyle w:val="NormalWeb"/>
-        <w:spacing w:before="0" w:beforeAutospacing="0" w:after="0" w:afterAutospacing="0"/>
-        <w:rPr>
-          <w:rFonts w:ascii="Arial" w:hAnsi="Arial" w:cs="Arial"/>
-          <w:sz w:val="20"/>
-          <w:szCs w:val="20"/>
-        </w:rPr>
-      </w:pPr>
-      <w:r>
-        <w:rPr>
-          <w:rFonts w:ascii="Arial" w:hAnsi="Arial" w:cs="Arial"/>
-          <w:color w:val="000000"/>
-          <w:sz w:val="20"/>
-          <w:szCs w:val="20"/>
-        </w:rPr>
-        <w:t>Dear Sir or Madam</w:t>
-      </w:r>
-    </w:p>
-    <w:p>
-      <w:pPr>
-        <w:pStyle w:val="NormalWeb"/>
-        <w:spacing w:before="0" w:beforeAutospacing="0" w:after="0" w:afterAutospacing="0"/>
-        <w:rPr>
-          <w:rFonts w:ascii="Arial" w:hAnsi="Arial" w:cs="Arial"/>
-          <w:sz w:val="20"/>
-          <w:szCs w:val="20"/>
-        </w:rPr>
-      </w:pPr>
-      <w:r>
-        <w:rPr>
-          <w:rFonts w:ascii="Arial" w:hAnsi="Arial" w:cs="Arial"/>
-          <w:color w:val="000000"/>
-          <w:sz w:val="20"/>
-          <w:szCs w:val="20"/>
-        </w:rPr>
-        <w:t>                                                                                           </w:t>
-      </w:r>
-    </w:p>
-    <w:p>
-      <w:pPr>
-        <w:pStyle w:val="Heading1"/>
-        <w:shd w:val="clear" w:color="auto" w:fill="FFFFFF"/>
-        <w:spacing w:before="0" w:beforeAutospacing="0" w:after="0" w:afterAutospacing="0"/>
-        <w:textAlignment w:val="baseline"/>
-        <w:rPr>
-          <w:rFonts w:ascii="Arial" w:hAnsi="Arial" w:cs="Arial"/>
-          <w:b w:val="0"/>
-          <w:bCs w:val="0"/>
-          <w:sz w:val="20"/>
-          <w:szCs w:val="20"/>
-        </w:rPr>
-      </w:pPr>
-      <w:r>
-        <w:rPr>
-          <w:rFonts w:ascii="Arial" w:hAnsi="Arial" w:cs="Arial"/>
-          <w:b w:val="0"/>
-          <w:bCs w:val="0"/>
-          <w:color w:val="000000"/>
-          <w:sz w:val="20"/>
-          <w:szCs w:val="20"/>
-        </w:rPr>
-        <w:t xml:space="preserve">Re: Application for </w:t>
-      </w:r>
-      <w:proofErr w:type="spellStart"/>
-      <w:r>
-        <w:rPr>
-          <w:rFonts w:ascii="Arial" w:hAnsi="Arial" w:cs="Arial"/>
-          <w:b w:val="0"/>
-          <w:bCs w:val="0"/>
-          <w:sz w:val="20"/>
-          <w:szCs w:val="20"/>
-        </w:rPr>
-        <w:t>Fullstack</w:t>
-      </w:r>
-      <w:proofErr w:type="spellEnd"/>
-      <w:r>
-        <w:rPr>
-          <w:rFonts w:ascii="Arial" w:hAnsi="Arial" w:cs="Arial"/>
-          <w:b w:val="0"/>
-          <w:bCs w:val="0"/>
-          <w:sz w:val="20"/>
-          <w:szCs w:val="20"/>
-        </w:rPr>
-        <w:t xml:space="preserve"> Engineer, Docs</w:t>
-      </w:r>
-      <w:r>
-        <w:rPr>
-          <w:rFonts w:ascii="Arial" w:hAnsi="Arial" w:cs="Arial"/>
-          <w:b w:val="0"/>
-          <w:bCs w:val="0"/>
-          <w:sz w:val="20"/>
-          <w:szCs w:val="20"/>
-        </w:rPr>
-        <w:t xml:space="preserve"> </w:t>
-      </w:r>
-      <w:r>
-        <w:rPr>
-          <w:rFonts w:ascii="Arial" w:hAnsi="Arial" w:cs="Arial"/>
-          <w:b w:val="0"/>
-          <w:bCs w:val="0"/>
-          <w:color w:val="000000"/>
-          <w:sz w:val="20"/>
-          <w:szCs w:val="20"/>
-        </w:rPr>
-        <w:t xml:space="preserve">at </w:t>
-      </w:r>
-      <w:r>
-        <w:rPr>
-          <w:rFonts w:ascii="Arial" w:hAnsi="Arial" w:cs="Arial"/>
-          <w:b w:val="0"/>
-          <w:bCs w:val="0"/>
-          <w:color w:val="000000"/>
-          <w:sz w:val="20"/>
-          <w:szCs w:val="20"/>
-        </w:rPr>
-        <w:t>Auth0</w:t>
-      </w:r>
-    </w:p>
-    <w:p>
-      <w:pPr>
-        <w:pStyle w:val="NormalWeb"/>
-        <w:spacing w:before="0" w:beforeAutospacing="0" w:after="0" w:afterAutospacing="0"/>
-        <w:rPr>
-          <w:rFonts w:ascii="Arial" w:hAnsi="Arial" w:cs="Arial"/>
-          <w:sz w:val="20"/>
-          <w:szCs w:val="20"/>
-        </w:rPr>
-      </w:pPr>
-      <w:r>
-        <w:rPr>
-          <w:rFonts w:ascii="Arial" w:hAnsi="Arial" w:cs="Arial"/>
-          <w:color w:val="000000"/>
-          <w:sz w:val="20"/>
-          <w:szCs w:val="20"/>
-        </w:rPr>
-        <w:t> </w:t>
-      </w:r>
-    </w:p>
-    <w:p>
-      <w:pPr>
-        <w:pStyle w:val="NormalWeb"/>
-        <w:spacing w:before="0" w:beforeAutospacing="0" w:after="0" w:afterAutospacing="0"/>
-        <w:rPr>
-          <w:rFonts w:ascii="Arial" w:hAnsi="Arial" w:cs="Arial"/>
-          <w:sz w:val="20"/>
-          <w:szCs w:val="20"/>
-        </w:rPr>
-      </w:pPr>
-      <w:r>
-        <w:rPr>
-          <w:rFonts w:ascii="Arial" w:hAnsi="Arial" w:cs="Arial"/>
-          <w:color w:val="000000"/>
-          <w:sz w:val="20"/>
-          <w:szCs w:val="20"/>
-        </w:rPr>
-        <w:t>I am writing this email to you to express my interest in the position of software developer (remote option) at your company that is advertised on LinkedIn on January 25</w:t>
-      </w:r>
-      <w:r>
-        <w:rPr>
-          <w:rFonts w:ascii="Arial" w:hAnsi="Arial" w:cs="Arial"/>
-          <w:color w:val="000000"/>
-          <w:sz w:val="20"/>
-          <w:szCs w:val="20"/>
-          <w:vertAlign w:val="superscript"/>
-        </w:rPr>
-        <w:t>th</w:t>
-      </w:r>
-      <w:r>
-        <w:rPr>
-          <w:rFonts w:ascii="Arial" w:hAnsi="Arial" w:cs="Arial"/>
-          <w:color w:val="000000"/>
-          <w:sz w:val="20"/>
-          <w:szCs w:val="20"/>
-        </w:rPr>
-        <w:t>, 2021. I am applying for this position with belief that my experience and expertise would prove valuable for the company.  </w:t>
-      </w:r>
-    </w:p>
-    <w:p>
-      <w:pPr>
-        <w:pStyle w:val="NormalWeb"/>
-        <w:spacing w:before="0" w:beforeAutospacing="0" w:after="0" w:afterAutospacing="0"/>
-        <w:rPr>
-          <w:rFonts w:ascii="Arial" w:hAnsi="Arial" w:cs="Arial"/>
-          <w:sz w:val="20"/>
-          <w:szCs w:val="20"/>
-        </w:rPr>
-      </w:pPr>
-      <w:r>
-        <w:rPr>
-          <w:rFonts w:ascii="Arial" w:hAnsi="Arial" w:cs="Arial"/>
-          <w:color w:val="000000"/>
-          <w:sz w:val="20"/>
-          <w:szCs w:val="20"/>
-        </w:rPr>
-        <w:t> </w:t>
-      </w:r>
-    </w:p>
-    <w:p>
-      <w:pPr>
-        <w:pStyle w:val="NormalWeb"/>
-        <w:spacing w:before="0" w:beforeAutospacing="0" w:after="0" w:afterAutospacing="0"/>
-        <w:rPr>
-          <w:rFonts w:ascii="Arial" w:hAnsi="Arial" w:cs="Arial"/>
-          <w:sz w:val="20"/>
-          <w:szCs w:val="20"/>
-        </w:rPr>
-      </w:pPr>
-      <w:r>
-        <w:rPr>
-          <w:rFonts w:ascii="Arial" w:hAnsi="Arial" w:cs="Arial"/>
-          <w:color w:val="000000"/>
-          <w:sz w:val="20"/>
-          <w:szCs w:val="20"/>
-        </w:rPr>
-        <w:t>In consideration of this opportunity, I bring to the table</w:t>
-      </w:r>
-    </w:p>
-    <w:p>
-      <w:pPr>
-        <w:pStyle w:val="NormalWeb"/>
-        <w:spacing w:before="0" w:beforeAutospacing="0" w:after="0" w:afterAutospacing="0"/>
-        <w:rPr>
-          <w:rFonts w:ascii="Arial" w:hAnsi="Arial" w:cs="Arial"/>
-          <w:sz w:val="20"/>
-          <w:szCs w:val="20"/>
-        </w:rPr>
-      </w:pPr>
-      <w:r>
-        <w:rPr>
-          <w:rFonts w:ascii="Arial" w:hAnsi="Arial" w:cs="Arial"/>
-          <w:color w:val="000000"/>
-          <w:sz w:val="20"/>
-          <w:szCs w:val="20"/>
+          <w:rFonts w:asciiTheme="minorHAnsi" w:hAnsiTheme="minorHAnsi"/>
+        </w:rPr>
+      </w:pPr>
+      <w:r>
+        <w:rPr>
+          <w:rFonts w:asciiTheme="minorHAnsi" w:hAnsiTheme="minorHAnsi" w:cs="Arial"/>
         </w:rPr>
         <w:t> </w:t>
       </w:r>
@@ -466,20 +283,14 @@
         <w:spacing w:before="0" w:beforeAutospacing="0" w:after="0" w:afterAutospacing="0"/>
         <w:textAlignment w:val="baseline"/>
         <w:rPr>
-          <w:rFonts w:ascii="Arial" w:hAnsi="Arial" w:cs="Arial"/>
-          <w:color w:val="000000"/>
-          <w:sz w:val="20"/>
-          <w:szCs w:val="20"/>
-        </w:rPr>
-      </w:pPr>
-      <w:r>
-        <w:rPr>
-          <w:rFonts w:ascii="Arial" w:hAnsi="Arial" w:cs="Arial"/>
-          <w:color w:val="000000"/>
-          <w:sz w:val="20"/>
-          <w:szCs w:val="20"/>
-        </w:rPr>
-        <w:t>Over 2 years of hands-on experience in web development</w:t>
+          <w:rFonts w:asciiTheme="minorHAnsi" w:hAnsiTheme="minorHAnsi" w:cs="Arial"/>
+        </w:rPr>
+      </w:pPr>
+      <w:r>
+        <w:rPr>
+          <w:rFonts w:asciiTheme="minorHAnsi" w:hAnsiTheme="minorHAnsi" w:cs="Arial"/>
+        </w:rPr>
+        <w:t>Analytical skills gained through Bachelor’s degree in physics</w:t>
       </w:r>
     </w:p>
     <w:p>
@@ -492,20 +303,14 @@
         <w:spacing w:before="0" w:beforeAutospacing="0" w:after="0" w:afterAutospacing="0"/>
         <w:textAlignment w:val="baseline"/>
         <w:rPr>
-          <w:rFonts w:ascii="Arial" w:hAnsi="Arial" w:cs="Arial"/>
-          <w:color w:val="000000"/>
-          <w:sz w:val="20"/>
-          <w:szCs w:val="20"/>
-        </w:rPr>
-      </w:pPr>
-      <w:r>
-        <w:rPr>
-          <w:rFonts w:ascii="Arial" w:hAnsi="Arial" w:cs="Arial"/>
-          <w:color w:val="000000"/>
-          <w:sz w:val="20"/>
-          <w:szCs w:val="20"/>
-        </w:rPr>
-        <w:t>Knowledge of working with RESTful APIs</w:t>
+          <w:rFonts w:asciiTheme="minorHAnsi" w:hAnsiTheme="minorHAnsi" w:cs="Arial"/>
+        </w:rPr>
+      </w:pPr>
+      <w:r>
+        <w:rPr>
+          <w:rFonts w:asciiTheme="minorHAnsi" w:hAnsiTheme="minorHAnsi" w:cs="Arial"/>
+        </w:rPr>
+        <w:t>Over 2 years of hands-on experience in web development</w:t>
       </w:r>
     </w:p>
     <w:p>
@@ -518,40 +323,14 @@
         <w:spacing w:before="0" w:beforeAutospacing="0" w:after="0" w:afterAutospacing="0"/>
         <w:textAlignment w:val="baseline"/>
         <w:rPr>
-          <w:rFonts w:ascii="Arial" w:hAnsi="Arial" w:cs="Arial"/>
-          <w:color w:val="000000"/>
-          <w:sz w:val="20"/>
-          <w:szCs w:val="20"/>
-        </w:rPr>
-      </w:pPr>
-      <w:r>
-        <w:rPr>
-          <w:rFonts w:ascii="Arial" w:hAnsi="Arial" w:cs="Arial"/>
-          <w:color w:val="000000"/>
-          <w:sz w:val="20"/>
-          <w:szCs w:val="20"/>
-        </w:rPr>
-        <w:t xml:space="preserve">Ability to develop HTML templates from </w:t>
-      </w:r>
-      <w:proofErr w:type="spellStart"/>
-      <w:r>
-        <w:rPr>
-          <w:rFonts w:ascii="Arial" w:hAnsi="Arial" w:cs="Arial"/>
-          <w:color w:val="000000"/>
-          <w:sz w:val="20"/>
-          <w:szCs w:val="20"/>
-        </w:rPr>
-        <w:t>mockups</w:t>
-      </w:r>
-      <w:proofErr w:type="spellEnd"/>
-      <w:r>
-        <w:rPr>
-          <w:rFonts w:ascii="Arial" w:hAnsi="Arial" w:cs="Arial"/>
-          <w:color w:val="000000"/>
-          <w:sz w:val="20"/>
-          <w:szCs w:val="20"/>
-        </w:rPr>
-        <w:t xml:space="preserve"> that are both pixel-perfect and responsive</w:t>
+          <w:rFonts w:asciiTheme="minorHAnsi" w:hAnsiTheme="minorHAnsi" w:cs="Arial"/>
+        </w:rPr>
+      </w:pPr>
+      <w:r>
+        <w:rPr>
+          <w:rFonts w:asciiTheme="minorHAnsi" w:hAnsiTheme="minorHAnsi" w:cs="Arial"/>
+        </w:rPr>
+        <w:t>Ability to develop HTML templates from mockups that are both pixel-perfect and responsive</w:t>
       </w:r>
     </w:p>
     <w:p>
@@ -564,38 +343,14 @@
         <w:spacing w:before="0" w:beforeAutospacing="0" w:after="0" w:afterAutospacing="0"/>
         <w:textAlignment w:val="baseline"/>
         <w:rPr>
-          <w:rFonts w:ascii="Arial" w:hAnsi="Arial" w:cs="Arial"/>
-          <w:color w:val="000000"/>
-          <w:sz w:val="20"/>
-          <w:szCs w:val="20"/>
-        </w:rPr>
-      </w:pPr>
-      <w:r>
-        <w:rPr>
-          <w:rFonts w:ascii="Arial" w:hAnsi="Arial" w:cs="Arial"/>
-          <w:color w:val="000000"/>
-          <w:sz w:val="20"/>
-          <w:szCs w:val="20"/>
-        </w:rPr>
-        <w:t xml:space="preserve">Knowledge of building front-end software applications using tools including ReactJS, </w:t>
-      </w:r>
-      <w:r>
-        <w:rPr>
-          <w:rFonts w:ascii="Arial" w:hAnsi="Arial" w:cs="Arial"/>
-          <w:color w:val="000000"/>
-          <w:sz w:val="20"/>
-          <w:szCs w:val="20"/>
-        </w:rPr>
-        <w:t>Styled Components</w:t>
-      </w:r>
-      <w:r>
-        <w:rPr>
-          <w:rFonts w:ascii="Arial" w:hAnsi="Arial" w:cs="Arial"/>
-          <w:color w:val="000000"/>
-          <w:sz w:val="20"/>
-          <w:szCs w:val="20"/>
-        </w:rPr>
-        <w:t>, CSS3 (SASS), ES6 JavaScript and HTML5</w:t>
+          <w:rFonts w:asciiTheme="minorHAnsi" w:hAnsiTheme="minorHAnsi" w:cs="Arial"/>
+        </w:rPr>
+      </w:pPr>
+      <w:r>
+        <w:rPr>
+          <w:rFonts w:asciiTheme="minorHAnsi" w:hAnsiTheme="minorHAnsi" w:cs="Arial"/>
+        </w:rPr>
+        <w:t>Knowledge of building front-end software applications using tools including ReactJS, Typescript, Git, CSS3 (SASS), ES6 JavaScript and HTML5</w:t>
       </w:r>
     </w:p>
     <w:p>
@@ -608,20 +363,14 @@
         <w:spacing w:before="0" w:beforeAutospacing="0" w:after="0" w:afterAutospacing="0"/>
         <w:textAlignment w:val="baseline"/>
         <w:rPr>
-          <w:rFonts w:ascii="Arial" w:hAnsi="Arial" w:cs="Arial"/>
-          <w:color w:val="000000"/>
-          <w:sz w:val="20"/>
-          <w:szCs w:val="20"/>
-        </w:rPr>
-      </w:pPr>
-      <w:r>
-        <w:rPr>
-          <w:rFonts w:ascii="Arial" w:hAnsi="Arial" w:cs="Arial"/>
-          <w:color w:val="000000"/>
-          <w:sz w:val="20"/>
-          <w:szCs w:val="20"/>
-        </w:rPr>
-        <w:t>Passion for learning, and commitment to keep up with the latest technologies</w:t>
+          <w:rFonts w:asciiTheme="minorHAnsi" w:hAnsiTheme="minorHAnsi" w:cs="Arial"/>
+        </w:rPr>
+      </w:pPr>
+      <w:r>
+        <w:rPr>
+          <w:rFonts w:asciiTheme="minorHAnsi" w:hAnsiTheme="minorHAnsi" w:cs="Arial"/>
+        </w:rPr>
+        <w:t>Ability to create programs using Python</w:t>
       </w:r>
     </w:p>
     <w:p>
@@ -634,40 +383,34 @@
         <w:spacing w:before="0" w:beforeAutospacing="0" w:after="0" w:afterAutospacing="0"/>
         <w:textAlignment w:val="baseline"/>
         <w:rPr>
-          <w:rFonts w:ascii="Arial" w:hAnsi="Arial" w:cs="Arial"/>
-          <w:color w:val="000000"/>
-          <w:sz w:val="20"/>
-          <w:szCs w:val="20"/>
-        </w:rPr>
-      </w:pPr>
-      <w:r>
-        <w:rPr>
-          <w:rFonts w:ascii="Arial" w:hAnsi="Arial" w:cs="Arial"/>
-          <w:color w:val="000000"/>
-          <w:sz w:val="20"/>
-          <w:szCs w:val="20"/>
-        </w:rPr>
-        <w:t>Legal authorization to work in Canada</w:t>
+          <w:rFonts w:asciiTheme="minorHAnsi" w:hAnsiTheme="minorHAnsi" w:cs="Arial"/>
+        </w:rPr>
+      </w:pPr>
+      <w:r>
+        <w:rPr>
+          <w:rFonts w:asciiTheme="minorHAnsi" w:hAnsiTheme="minorHAnsi" w:cs="Arial"/>
+        </w:rPr>
+        <w:t>Passion for learning, and commitment to keep up with the latest technologies</w:t>
       </w:r>
     </w:p>
     <w:p>
       <w:pPr>
         <w:pStyle w:val="NormalWeb"/>
+        <w:numPr>
+          <w:ilvl w:val="0"/>
+          <w:numId w:val="8"/>
+        </w:numPr>
         <w:spacing w:before="0" w:beforeAutospacing="0" w:after="0" w:afterAutospacing="0"/>
-        <w:rPr>
-          <w:rFonts w:ascii="Arial" w:hAnsi="Arial" w:cs="Arial"/>
-          <w:sz w:val="20"/>
-          <w:szCs w:val="20"/>
-        </w:rPr>
-      </w:pPr>
-      <w:r>
-        <w:rPr>
-          <w:rFonts w:ascii="Arial" w:hAnsi="Arial" w:cs="Arial"/>
-          <w:color w:val="000000"/>
-          <w:sz w:val="20"/>
-          <w:szCs w:val="20"/>
-        </w:rPr>
-        <w:t> </w:t>
+        <w:textAlignment w:val="baseline"/>
+        <w:rPr>
+          <w:rFonts w:asciiTheme="minorHAnsi" w:hAnsiTheme="minorHAnsi" w:cs="Arial"/>
+        </w:rPr>
+      </w:pPr>
+      <w:r>
+        <w:rPr>
+          <w:rFonts w:asciiTheme="minorHAnsi" w:hAnsiTheme="minorHAnsi" w:cs="Arial"/>
+        </w:rPr>
+        <w:t>Legal authorization to work in Canada</w:t>
       </w:r>
     </w:p>
     <w:p>
@@ -675,17 +418,27 @@
         <w:pStyle w:val="NormalWeb"/>
         <w:spacing w:before="0" w:beforeAutospacing="0" w:after="0" w:afterAutospacing="0"/>
         <w:rPr>
-          <w:rFonts w:ascii="Arial" w:hAnsi="Arial" w:cs="Arial"/>
-          <w:sz w:val="20"/>
-          <w:szCs w:val="20"/>
-        </w:rPr>
-      </w:pPr>
-      <w:r>
-        <w:rPr>
-          <w:rFonts w:ascii="Arial" w:hAnsi="Arial" w:cs="Arial"/>
-          <w:color w:val="000000"/>
-          <w:sz w:val="20"/>
-          <w:szCs w:val="20"/>
+          <w:rFonts w:asciiTheme="minorHAnsi" w:hAnsiTheme="minorHAnsi"/>
+        </w:rPr>
+      </w:pPr>
+      <w:r>
+        <w:rPr>
+          <w:rFonts w:asciiTheme="minorHAnsi" w:hAnsiTheme="minorHAnsi" w:cs="Arial"/>
+        </w:rPr>
+        <w:t> </w:t>
+      </w:r>
+    </w:p>
+    <w:p>
+      <w:pPr>
+        <w:pStyle w:val="NormalWeb"/>
+        <w:spacing w:before="0" w:beforeAutospacing="0" w:after="0" w:afterAutospacing="0"/>
+        <w:rPr>
+          <w:rFonts w:asciiTheme="minorHAnsi" w:hAnsiTheme="minorHAnsi"/>
+        </w:rPr>
+      </w:pPr>
+      <w:r>
+        <w:rPr>
+          <w:rFonts w:asciiTheme="minorHAnsi" w:hAnsiTheme="minorHAnsi" w:cs="Arial"/>
         </w:rPr>
         <w:t>My proudest example is Simple Publish. It uses ReactJS, Typescript and SASS to create component-based pixel perfect clone of GitHub’s create new repository page. The project is available online, and it can be viewed here:</w:t>
       </w:r>
@@ -693,10 +446,8 @@
         <w:r>
           <w:rPr>
             <w:rStyle w:val="Hyperlink"/>
-            <w:rFonts w:ascii="Arial" w:hAnsi="Arial" w:cs="Arial"/>
-            <w:color w:val="000000"/>
-            <w:sz w:val="20"/>
-            <w:szCs w:val="20"/>
+            <w:rFonts w:asciiTheme="minorHAnsi" w:hAnsiTheme="minorHAnsi" w:cs="Arial"/>
+            <w:color w:val="auto"/>
             <w:u w:val="none"/>
           </w:rPr>
           <w:t xml:space="preserve"> </w:t>
@@ -704,19 +455,15 @@
         <w:r>
           <w:rPr>
             <w:rStyle w:val="Hyperlink"/>
-            <w:rFonts w:ascii="Arial" w:hAnsi="Arial" w:cs="Arial"/>
-            <w:sz w:val="20"/>
-            <w:szCs w:val="20"/>
+            <w:rFonts w:asciiTheme="minorHAnsi" w:hAnsiTheme="minorHAnsi" w:cs="Arial"/>
+            <w:color w:val="auto"/>
           </w:rPr>
           <w:t>https://github.com/hyungmogu/simple-publish</w:t>
         </w:r>
       </w:hyperlink>
       <w:r>
         <w:rPr>
-          <w:rFonts w:ascii="Arial" w:hAnsi="Arial" w:cs="Arial"/>
-          <w:color w:val="000000"/>
-          <w:sz w:val="20"/>
-          <w:szCs w:val="20"/>
+          <w:rFonts w:asciiTheme="minorHAnsi" w:hAnsiTheme="minorHAnsi" w:cs="Arial"/>
         </w:rPr>
         <w:t>.</w:t>
       </w:r>
@@ -726,17 +473,12 @@
         <w:pStyle w:val="NormalWeb"/>
         <w:spacing w:before="0" w:beforeAutospacing="0" w:after="0" w:afterAutospacing="0"/>
         <w:rPr>
-          <w:rFonts w:ascii="Arial" w:hAnsi="Arial" w:cs="Arial"/>
-          <w:sz w:val="20"/>
-          <w:szCs w:val="20"/>
-        </w:rPr>
-      </w:pPr>
-      <w:r>
-        <w:rPr>
-          <w:rFonts w:ascii="Arial" w:hAnsi="Arial" w:cs="Arial"/>
-          <w:color w:val="000000"/>
-          <w:sz w:val="20"/>
-          <w:szCs w:val="20"/>
+          <w:rFonts w:asciiTheme="minorHAnsi" w:hAnsiTheme="minorHAnsi"/>
+        </w:rPr>
+      </w:pPr>
+      <w:r>
+        <w:rPr>
+          <w:rFonts w:asciiTheme="minorHAnsi" w:hAnsiTheme="minorHAnsi" w:cs="Arial"/>
         </w:rPr>
         <w:t> </w:t>
       </w:r>
@@ -746,19 +488,38 @@
         <w:pStyle w:val="NormalWeb"/>
         <w:spacing w:before="0" w:beforeAutospacing="0" w:after="0" w:afterAutospacing="0"/>
         <w:rPr>
-          <w:rFonts w:ascii="Arial" w:hAnsi="Arial" w:cs="Arial"/>
-          <w:sz w:val="20"/>
-          <w:szCs w:val="20"/>
-        </w:rPr>
-      </w:pPr>
-      <w:r>
-        <w:rPr>
-          <w:rFonts w:ascii="Arial" w:hAnsi="Arial" w:cs="Arial"/>
-          <w:color w:val="000000"/>
-          <w:sz w:val="20"/>
-          <w:szCs w:val="20"/>
-        </w:rPr>
-        <w:t>Thank you so much for your consideration of my email. I am looking forward for an interview where I could further demonstrate my energy, passion and dedication for the role. With your opportunity, I will prove that I am the best employee the company could hire. </w:t>
+          <w:rFonts w:asciiTheme="minorHAnsi" w:hAnsiTheme="minorHAnsi"/>
+        </w:rPr>
+      </w:pPr>
+      <w:r>
+        <w:rPr>
+          <w:rFonts w:asciiTheme="minorHAnsi" w:hAnsiTheme="minorHAnsi" w:cs="Arial"/>
+        </w:rPr>
+        <w:t xml:space="preserve">Thank you so much for your consideration of </w:t>
+      </w:r>
+      <w:r>
+        <w:rPr>
+          <w:rFonts w:asciiTheme="minorHAnsi" w:hAnsiTheme="minorHAnsi" w:cs="Arial"/>
+        </w:rPr>
+        <w:t>this</w:t>
+      </w:r>
+      <w:r>
+        <w:rPr>
+          <w:rFonts w:asciiTheme="minorHAnsi" w:hAnsiTheme="minorHAnsi" w:cs="Arial"/>
+        </w:rPr>
+        <w:t xml:space="preserve"> </w:t>
+      </w:r>
+      <w:r>
+        <w:rPr>
+          <w:rFonts w:asciiTheme="minorHAnsi" w:hAnsiTheme="minorHAnsi" w:cs="Arial"/>
+        </w:rPr>
+        <w:t>message</w:t>
+      </w:r>
+      <w:r>
+        <w:rPr>
+          <w:rFonts w:asciiTheme="minorHAnsi" w:hAnsiTheme="minorHAnsi" w:cs="Arial"/>
+        </w:rPr>
+        <w:t>. I am looking forward for an interview where I could further demonstrate my energy, passion and dedication for the role. With your opportunity, I will prove that I am the best employee the company could hire. </w:t>
       </w:r>
     </w:p>
     <w:p>
@@ -766,17 +527,12 @@
         <w:pStyle w:val="NormalWeb"/>
         <w:spacing w:before="0" w:beforeAutospacing="0" w:after="0" w:afterAutospacing="0"/>
         <w:rPr>
-          <w:rFonts w:ascii="Arial" w:hAnsi="Arial" w:cs="Arial"/>
-          <w:sz w:val="20"/>
-          <w:szCs w:val="20"/>
-        </w:rPr>
-      </w:pPr>
-      <w:r>
-        <w:rPr>
-          <w:rFonts w:ascii="Arial" w:hAnsi="Arial" w:cs="Arial"/>
-          <w:color w:val="000000"/>
-          <w:sz w:val="20"/>
-          <w:szCs w:val="20"/>
+          <w:rFonts w:asciiTheme="minorHAnsi" w:hAnsiTheme="minorHAnsi"/>
+        </w:rPr>
+      </w:pPr>
+      <w:r>
+        <w:rPr>
+          <w:rFonts w:asciiTheme="minorHAnsi" w:hAnsiTheme="minorHAnsi" w:cs="Arial"/>
         </w:rPr>
         <w:t> </w:t>
       </w:r>
@@ -786,100 +542,42 @@
         <w:pStyle w:val="NormalWeb"/>
         <w:spacing w:before="0" w:beforeAutospacing="0" w:after="0" w:afterAutospacing="0"/>
         <w:rPr>
-          <w:rFonts w:ascii="Arial" w:hAnsi="Arial" w:cs="Arial"/>
-          <w:sz w:val="20"/>
-          <w:szCs w:val="20"/>
-        </w:rPr>
-      </w:pPr>
-      <w:r>
-        <w:rPr>
-          <w:rFonts w:ascii="Arial" w:hAnsi="Arial" w:cs="Arial"/>
-          <w:color w:val="000000"/>
-          <w:sz w:val="20"/>
-          <w:szCs w:val="20"/>
-        </w:rPr>
-        <w:t>I hope to hear from you.</w:t>
+          <w:rFonts w:asciiTheme="minorHAnsi" w:hAnsiTheme="minorHAnsi"/>
+        </w:rPr>
+      </w:pPr>
+      <w:r>
+        <w:rPr>
+          <w:rFonts w:asciiTheme="minorHAnsi" w:hAnsiTheme="minorHAnsi" w:cs="Arial"/>
+        </w:rPr>
+        <w:t>Sincerely,</w:t>
       </w:r>
     </w:p>
     <w:p>
       <w:pPr>
         <w:pStyle w:val="NormalWeb"/>
-        <w:spacing w:before="0" w:beforeAutospacing="0" w:after="240" w:afterAutospacing="0"/>
-        <w:rPr>
-          <w:rFonts w:ascii="Arial" w:hAnsi="Arial" w:cs="Arial"/>
-          <w:sz w:val="20"/>
-          <w:szCs w:val="20"/>
-        </w:rPr>
-      </w:pPr>
-      <w:r>
-        <w:rPr>
-          <w:rFonts w:ascii="Arial" w:hAnsi="Arial" w:cs="Arial"/>
-          <w:color w:val="000000"/>
-          <w:sz w:val="20"/>
-          <w:szCs w:val="20"/>
-        </w:rPr>
-        <w:t> </w:t>
+        <w:spacing w:before="0" w:beforeAutospacing="0" w:after="0" w:afterAutospacing="0"/>
+        <w:rPr>
+          <w:rFonts w:asciiTheme="minorHAnsi" w:hAnsiTheme="minorHAnsi"/>
+        </w:rPr>
+      </w:pPr>
+      <w:r>
+        <w:rPr>
+          <w:rFonts w:asciiTheme="minorHAnsi" w:hAnsiTheme="minorHAnsi" w:cs="Arial"/>
+        </w:rPr>
+        <w:t>Hyungmo Gu</w:t>
       </w:r>
     </w:p>
+    <w:p/>
+    <w:p/>
     <w:p>
       <w:pPr>
-        <w:pStyle w:val="NormalWeb"/>
-        <w:spacing w:before="0" w:beforeAutospacing="0" w:after="0" w:afterAutospacing="0"/>
-        <w:rPr>
-          <w:rFonts w:ascii="Arial" w:hAnsi="Arial" w:cs="Arial"/>
-          <w:sz w:val="20"/>
-          <w:szCs w:val="20"/>
-        </w:rPr>
-      </w:pPr>
-      <w:r>
-        <w:rPr>
-          <w:rFonts w:ascii="Arial" w:hAnsi="Arial" w:cs="Arial"/>
-          <w:color w:val="000000"/>
-          <w:sz w:val="20"/>
-          <w:szCs w:val="20"/>
-        </w:rPr>
-        <w:t>Sincerely,</w:t>
-      </w:r>
-    </w:p>
-    <w:p>
-      <w:pPr>
-        <w:pStyle w:val="NormalWeb"/>
-        <w:spacing w:before="0" w:beforeAutospacing="0" w:after="0" w:afterAutospacing="0"/>
-        <w:rPr>
-          <w:rFonts w:ascii="Arial" w:hAnsi="Arial" w:cs="Arial"/>
-          <w:sz w:val="20"/>
-          <w:szCs w:val="20"/>
-        </w:rPr>
-      </w:pPr>
-      <w:proofErr w:type="spellStart"/>
-      <w:r>
-        <w:rPr>
-          <w:rFonts w:ascii="Arial" w:hAnsi="Arial" w:cs="Arial"/>
-          <w:color w:val="000000"/>
-          <w:sz w:val="20"/>
-          <w:szCs w:val="20"/>
-        </w:rPr>
-        <w:t>Hyungmo Gu</w:t>
-      </w:r>
-      <w:proofErr w:type="spellEnd"/>
-    </w:p>
-    <w:p>
-      <w:pPr>
-        <w:rPr>
-          <w:rFonts w:ascii="Arial" w:hAnsi="Arial" w:cs="Arial"/>
-          <w:sz w:val="20"/>
-          <w:szCs w:val="20"/>
-        </w:rPr>
-      </w:pPr>
-    </w:p>
-    <w:p>
-      <w:pPr>
-        <w:rPr>
-          <w:rFonts w:ascii="Arial" w:hAnsi="Arial" w:cs="Arial"/>
-          <w:sz w:val="20"/>
-          <w:szCs w:val="20"/>
-        </w:rPr>
-      </w:pPr>
+        <w:tabs>
+          <w:tab w:val="left" w:pos="5580"/>
+        </w:tabs>
+      </w:pPr>
+      <w:r>
+        <w:tab/>
+      </w:r>
     </w:p>
     <w:sectPr>
       <w:pgSz w:w="12240" w:h="15840"/>
@@ -2507,24 +2205,23 @@
     <w:name w:val="Normal"/>
     <w:qFormat/>
   </w:style>
-  <w:style w:type="paragraph" w:styleId="Heading1">
-    <w:name w:val="heading 1"/>
+  <w:style w:type="paragraph" w:styleId="Heading2">
+    <w:name w:val="heading 2"/>
     <w:basedOn w:val="Normal"/>
-    <w:link w:val="Heading1Char"/>
+    <w:link w:val="Heading2Char"/>
     <w:uiPriority w:val="9"/>
     <w:qFormat/>
-    <w:rsid w:val="00433AAE"/>
+    <w:rsid w:val="005425DA"/>
     <w:pPr>
       <w:spacing w:before="100" w:beforeAutospacing="1" w:after="100" w:afterAutospacing="1"/>
-      <w:outlineLvl w:val="0"/>
+      <w:outlineLvl w:val="1"/>
     </w:pPr>
     <w:rPr>
       <w:rFonts w:ascii="Times New Roman" w:eastAsia="Times New Roman" w:hAnsi="Times New Roman" w:cs="Times New Roman"/>
       <w:b/>
       <w:bCs/>
-      <w:kern w:val="36"/>
-      <w:sz w:val="48"/>
-      <w:szCs w:val="48"/>
+      <w:sz w:val="36"/>
+      <w:szCs w:val="36"/>
     </w:rPr>
   </w:style>
   <w:style w:type="character" w:default="1" w:styleId="DefaultParagraphFont">
@@ -2593,7 +2290,6 @@
     <w:name w:val="Normal (Web)"/>
     <w:basedOn w:val="Normal"/>
     <w:uiPriority w:val="99"/>
-    <w:semiHidden/>
     <w:unhideWhenUsed/>
     <w:rsid w:val="0017154A"/>
     <w:pPr>
@@ -2603,19 +2299,18 @@
       <w:rFonts w:ascii="Times New Roman" w:eastAsia="Times New Roman" w:hAnsi="Times New Roman" w:cs="Times New Roman"/>
     </w:rPr>
   </w:style>
-  <w:style w:type="character" w:customStyle="1" w:styleId="Heading1Char">
-    <w:name w:val="Heading 1 Char"/>
+  <w:style w:type="character" w:customStyle="1" w:styleId="Heading2Char">
+    <w:name w:val="Heading 2 Char"/>
     <w:basedOn w:val="DefaultParagraphFont"/>
-    <w:link w:val="Heading1"/>
+    <w:link w:val="Heading2"/>
     <w:uiPriority w:val="9"/>
-    <w:rsid w:val="00433AAE"/>
+    <w:rsid w:val="005425DA"/>
     <w:rPr>
       <w:rFonts w:ascii="Times New Roman" w:eastAsia="Times New Roman" w:hAnsi="Times New Roman" w:cs="Times New Roman"/>
       <w:b/>
       <w:bCs/>
-      <w:kern w:val="36"/>
-      <w:sz w:val="48"/>
-      <w:szCs w:val="48"/>
+      <w:sz w:val="36"/>
+      <w:szCs w:val="36"/>
     </w:rPr>
   </w:style>
 </w:styles>

</xml_diff>

<commit_message>
feat: Add response 'letter, Auth0'
</commit_message>
<xml_diff>
--- a/personal_statements/Auth0/letter.docx
+++ b/personal_statements/Auth0/letter.docx
@@ -113,69 +113,54 @@
         <w:rPr>
           <w:rFonts w:asciiTheme="minorHAnsi" w:hAnsiTheme="minorHAnsi" w:cs="Arial"/>
         </w:rPr>
-        <w:t> </w:t>
-      </w:r>
-    </w:p>
-    <w:p>
-      <w:pPr>
-        <w:pStyle w:val="NormalWeb"/>
-        <w:spacing w:before="0" w:beforeAutospacing="0" w:after="0" w:afterAutospacing="0"/>
+        <w:t xml:space="preserve">I am writing this email to you to express my interest in the position of </w:t>
+      </w:r>
+      <w:r>
         <w:rPr>
           <w:rFonts w:asciiTheme="minorHAnsi" w:hAnsiTheme="minorHAnsi"/>
         </w:rPr>
-      </w:pPr>
-      <w:r>
-        <w:rPr>
-          <w:rFonts w:asciiTheme="minorHAnsi" w:hAnsiTheme="minorHAnsi" w:cs="Arial"/>
-        </w:rPr>
-        <w:t xml:space="preserve">I am writing this email to you to express my interest in the position of </w:t>
+        <w:t>s</w:t>
       </w:r>
       <w:r>
         <w:rPr>
           <w:rFonts w:asciiTheme="minorHAnsi" w:hAnsiTheme="minorHAnsi"/>
         </w:rPr>
-        <w:t>s</w:t>
+        <w:t xml:space="preserve">oftware </w:t>
       </w:r>
       <w:r>
         <w:rPr>
           <w:rFonts w:asciiTheme="minorHAnsi" w:hAnsiTheme="minorHAnsi"/>
         </w:rPr>
-        <w:t xml:space="preserve">oftware </w:t>
+        <w:t>e</w:t>
       </w:r>
       <w:r>
         <w:rPr>
           <w:rFonts w:asciiTheme="minorHAnsi" w:hAnsiTheme="minorHAnsi"/>
         </w:rPr>
+        <w:t xml:space="preserve">ngineer, </w:t>
+      </w:r>
+      <w:r>
+        <w:rPr>
+          <w:rFonts w:asciiTheme="minorHAnsi" w:hAnsiTheme="minorHAnsi"/>
+        </w:rPr>
+        <w:t>g</w:t>
+      </w:r>
+      <w:r>
+        <w:rPr>
+          <w:rFonts w:asciiTheme="minorHAnsi" w:hAnsiTheme="minorHAnsi"/>
+        </w:rPr>
+        <w:t xml:space="preserve">rowth and </w:t>
+      </w:r>
+      <w:r>
+        <w:rPr>
+          <w:rFonts w:asciiTheme="minorHAnsi" w:hAnsiTheme="minorHAnsi"/>
+        </w:rPr>
         <w:t>e</w:t>
       </w:r>
       <w:r>
         <w:rPr>
           <w:rFonts w:asciiTheme="minorHAnsi" w:hAnsiTheme="minorHAnsi"/>
         </w:rPr>
-        <w:t xml:space="preserve">ngineer, </w:t>
-      </w:r>
-      <w:r>
-        <w:rPr>
-          <w:rFonts w:asciiTheme="minorHAnsi" w:hAnsiTheme="minorHAnsi"/>
-        </w:rPr>
-        <w:t>g</w:t>
-      </w:r>
-      <w:r>
-        <w:rPr>
-          <w:rFonts w:asciiTheme="minorHAnsi" w:hAnsiTheme="minorHAnsi"/>
-        </w:rPr>
-        <w:t xml:space="preserve">rowth and </w:t>
-      </w:r>
-      <w:r>
-        <w:rPr>
-          <w:rFonts w:asciiTheme="minorHAnsi" w:hAnsiTheme="minorHAnsi"/>
-        </w:rPr>
-        <w:t>e</w:t>
-      </w:r>
-      <w:r>
-        <w:rPr>
-          <w:rFonts w:asciiTheme="minorHAnsi" w:hAnsiTheme="minorHAnsi"/>
-        </w:rPr>
         <w:t>nablement</w:t>
       </w:r>
       <w:r>
@@ -194,7 +179,25 @@
         <w:rPr>
           <w:rFonts w:asciiTheme="minorHAnsi" w:hAnsiTheme="minorHAnsi" w:cs="Arial"/>
         </w:rPr>
-        <w:t xml:space="preserve"> February 4</w:t>
+        <w:t xml:space="preserve"> </w:t>
+      </w:r>
+      <w:r>
+        <w:rPr>
+          <w:rFonts w:asciiTheme="minorHAnsi" w:hAnsiTheme="minorHAnsi" w:cs="Arial"/>
+        </w:rPr>
+        <w:t>January</w:t>
+      </w:r>
+      <w:r>
+        <w:rPr>
+          <w:rFonts w:asciiTheme="minorHAnsi" w:hAnsiTheme="minorHAnsi" w:cs="Arial"/>
+        </w:rPr>
+        <w:t xml:space="preserve"> </w:t>
+      </w:r>
+      <w:r>
+        <w:rPr>
+          <w:rFonts w:asciiTheme="minorHAnsi" w:hAnsiTheme="minorHAnsi" w:cs="Arial"/>
+        </w:rPr>
+        <w:t>13</w:t>
       </w:r>
       <w:r>
         <w:rPr>
@@ -568,7 +571,120 @@
       </w:r>
     </w:p>
     <w:p/>
-    <w:p/>
+    <w:p>
+      <w:pPr>
+        <w:pBdr>
+          <w:bottom w:val="single" w:sz="6" w:space="1" w:color="auto"/>
+        </w:pBdr>
+      </w:pPr>
+    </w:p>
+    <w:p>
+      <w:pPr>
+        <w:tabs>
+          <w:tab w:val="left" w:pos="5580"/>
+        </w:tabs>
+      </w:pPr>
+    </w:p>
+    <w:p>
+      <w:pPr>
+        <w:tabs>
+          <w:tab w:val="left" w:pos="5580"/>
+        </w:tabs>
+      </w:pPr>
+    </w:p>
+    <w:p>
+      <w:pPr>
+        <w:shd w:val="clear" w:color="auto" w:fill="FFFFFF"/>
+        <w:rPr>
+          <w:rFonts w:ascii="Arial" w:eastAsia="Times New Roman" w:hAnsi="Arial" w:cs="Arial"/>
+          <w:color w:val="222222"/>
+        </w:rPr>
+      </w:pPr>
+      <w:r>
+        <w:rPr>
+          <w:rFonts w:ascii="Arial" w:eastAsia="Times New Roman" w:hAnsi="Arial" w:cs="Arial"/>
+          <w:color w:val="222222"/>
+        </w:rPr>
+        <w:t>Hello Ms. Sanchez,</w:t>
+      </w:r>
+      <w:r>
+        <w:rPr>
+          <w:rFonts w:ascii="Arial" w:eastAsia="Times New Roman" w:hAnsi="Arial" w:cs="Arial"/>
+          <w:color w:val="222222"/>
+        </w:rPr>
+        <w:br/>
+      </w:r>
+      <w:r>
+        <w:rPr>
+          <w:rFonts w:ascii="Arial" w:eastAsia="Times New Roman" w:hAnsi="Arial" w:cs="Arial"/>
+          <w:color w:val="222222"/>
+        </w:rPr>
+        <w:br/>
+        <w:t>Thank you so much for granting me the precious opportunity of being in this interview.</w:t>
+      </w:r>
+      <w:r>
+        <w:rPr>
+          <w:rFonts w:ascii="Arial" w:eastAsia="Times New Roman" w:hAnsi="Arial" w:cs="Arial"/>
+          <w:color w:val="222222"/>
+        </w:rPr>
+        <w:br/>
+      </w:r>
+      <w:r>
+        <w:rPr>
+          <w:rFonts w:ascii="Arial" w:eastAsia="Times New Roman" w:hAnsi="Arial" w:cs="Arial"/>
+          <w:color w:val="222222"/>
+        </w:rPr>
+        <w:br/>
+        <w:t>I will best prepare and attend our 30 minutes call on Tuesday, February 9th from 11:00 AM to 11:30 AM in Calgary time.</w:t>
+      </w:r>
+      <w:r>
+        <w:rPr>
+          <w:rFonts w:ascii="Arial" w:eastAsia="Times New Roman" w:hAnsi="Arial" w:cs="Arial"/>
+          <w:color w:val="222222"/>
+        </w:rPr>
+        <w:br/>
+      </w:r>
+      <w:r>
+        <w:rPr>
+          <w:rFonts w:ascii="Arial" w:eastAsia="Times New Roman" w:hAnsi="Arial" w:cs="Arial"/>
+          <w:color w:val="222222"/>
+        </w:rPr>
+        <w:br/>
+        <w:t>Please stay safe in COVID-19, and I look forward to speaking with you to demonstrate that I am the best employee the company could hire.</w:t>
+      </w:r>
+      <w:r>
+        <w:rPr>
+          <w:rFonts w:ascii="Arial" w:eastAsia="Times New Roman" w:hAnsi="Arial" w:cs="Arial"/>
+          <w:color w:val="222222"/>
+        </w:rPr>
+        <w:br/>
+      </w:r>
+      <w:r>
+        <w:rPr>
+          <w:rFonts w:ascii="Arial" w:eastAsia="Times New Roman" w:hAnsi="Arial" w:cs="Arial"/>
+          <w:color w:val="222222"/>
+        </w:rPr>
+        <w:lastRenderedPageBreak/>
+        <w:br/>
+        <w:t>Thank you,</w:t>
+      </w:r>
+    </w:p>
+    <w:p>
+      <w:pPr>
+        <w:shd w:val="clear" w:color="auto" w:fill="FFFFFF"/>
+        <w:rPr>
+          <w:rFonts w:ascii="Arial" w:eastAsia="Times New Roman" w:hAnsi="Arial" w:cs="Arial"/>
+          <w:color w:val="222222"/>
+        </w:rPr>
+      </w:pPr>
+      <w:r>
+        <w:rPr>
+          <w:rFonts w:ascii="Arial" w:eastAsia="Times New Roman" w:hAnsi="Arial" w:cs="Arial"/>
+          <w:color w:val="222222"/>
+        </w:rPr>
+        <w:t>Hyungmo Gu</w:t>
+      </w:r>
+    </w:p>
     <w:p>
       <w:pPr>
         <w:tabs>

</xml_diff>